<commit_message>
Fail fast and Fail Safe iterator Added
</commit_message>
<xml_diff>
--- a/Core Java/Collection/bin/Collection.docx
+++ b/Core Java/Collection/bin/Collection.docx
@@ -1,6 +1,6 @@
 
 <file path=word/document.xml><?xml version="1.0" encoding="utf-8"?>
-<w:document xmlns:wpc="http://schemas.microsoft.com/office/word/2010/wordprocessingCanvas" xmlns:cx="http://schemas.microsoft.com/office/drawing/2014/chartex" xmlns:cx1="http://schemas.microsoft.com/office/drawing/2015/9/8/chartex" xmlns:cx2="http://schemas.microsoft.com/office/drawing/2015/10/21/chartex" xmlns:cx3="http://schemas.microsoft.com/office/drawing/2016/5/9/chartex" xmlns:cx4="http://schemas.microsoft.com/office/drawing/2016/5/10/chartex" xmlns:cx5="http://schemas.microsoft.com/office/drawing/2016/5/11/chartex" xmlns:cx6="http://schemas.microsoft.com/office/drawing/2016/5/12/chartex" xmlns:cx7="http://schemas.microsoft.com/office/drawing/2016/5/13/chartex" xmlns:cx8="http://schemas.microsoft.com/office/drawing/2016/5/14/chartex" xmlns:mc="http://schemas.openxmlformats.org/markup-compatibility/2006" xmlns:aink="http://schemas.microsoft.com/office/drawing/2016/ink" xmlns:am3d="http://schemas.microsoft.com/office/drawing/2017/model3d" xmlns:o="urn:schemas-microsoft-com:office:office" xmlns:r="http://schemas.openxmlformats.org/officeDocument/2006/relationships" xmlns:m="http://schemas.openxmlformats.org/officeDocument/2006/math" xmlns:v="urn:schemas-microsoft-com:vml" xmlns:wp14="http://schemas.microsoft.com/office/word/2010/wordprocessingDrawing" xmlns:wp="http://schemas.openxmlformats.org/drawingml/2006/wordprocessingDrawing" xmlns:w10="urn:schemas-microsoft-com:office:word" xmlns:w="http://schemas.openxmlformats.org/wordprocessingml/2006/main" xmlns:w14="http://schemas.microsoft.com/office/word/2010/wordml" xmlns:w15="http://schemas.microsoft.com/office/word/2012/wordml" xmlns:w16cid="http://schemas.microsoft.com/office/word/2016/wordml/cid" xmlns:w16se="http://schemas.microsoft.com/office/word/2015/wordml/symex" xmlns:wpg="http://schemas.microsoft.com/office/word/2010/wordprocessingGroup" xmlns:wpi="http://schemas.microsoft.com/office/word/2010/wordprocessingInk" xmlns:wne="http://schemas.microsoft.com/office/word/2006/wordml" xmlns:wps="http://schemas.microsoft.com/office/word/2010/wordprocessingShape" mc:Ignorable="w14 w15 w16se w16cid wp14">
+<w:document xmlns:wpc="http://schemas.microsoft.com/office/word/2010/wordprocessingCanvas" xmlns:cx="http://schemas.microsoft.com/office/drawing/2014/chartex" xmlns:cx1="http://schemas.microsoft.com/office/drawing/2015/9/8/chartex" xmlns:cx2="http://schemas.microsoft.com/office/drawing/2015/10/21/chartex" xmlns:cx3="http://schemas.microsoft.com/office/drawing/2016/5/9/chartex" xmlns:cx4="http://schemas.microsoft.com/office/drawing/2016/5/10/chartex" xmlns:cx5="http://schemas.microsoft.com/office/drawing/2016/5/11/chartex" xmlns:cx6="http://schemas.microsoft.com/office/drawing/2016/5/12/chartex" xmlns:cx7="http://schemas.microsoft.com/office/drawing/2016/5/13/chartex" xmlns:cx8="http://schemas.microsoft.com/office/drawing/2016/5/14/chartex" xmlns:mc="http://schemas.openxmlformats.org/markup-compatibility/2006" xmlns:aink="http://schemas.microsoft.com/office/drawing/2016/ink" xmlns:am3d="http://schemas.microsoft.com/office/drawing/2017/model3d" xmlns:o="urn:schemas-microsoft-com:office:office" xmlns:oel="http://schemas.microsoft.com/office/2019/extlst" xmlns:r="http://schemas.openxmlformats.org/officeDocument/2006/relationships" xmlns:m="http://schemas.openxmlformats.org/officeDocument/2006/math" xmlns:v="urn:schemas-microsoft-com:vml" xmlns:wp14="http://schemas.microsoft.com/office/word/2010/wordprocessingDrawing" xmlns:wp="http://schemas.openxmlformats.org/drawingml/2006/wordprocessingDrawing" xmlns:w10="urn:schemas-microsoft-com:office:word" xmlns:w="http://schemas.openxmlformats.org/wordprocessingml/2006/main" xmlns:w14="http://schemas.microsoft.com/office/word/2010/wordml" xmlns:w15="http://schemas.microsoft.com/office/word/2012/wordml" xmlns:w16cex="http://schemas.microsoft.com/office/word/2018/wordml/cex" xmlns:w16cid="http://schemas.microsoft.com/office/word/2016/wordml/cid" xmlns:w16="http://schemas.microsoft.com/office/word/2018/wordml" xmlns:w16sdtdh="http://schemas.microsoft.com/office/word/2020/wordml/sdtdatahash" xmlns:w16se="http://schemas.microsoft.com/office/word/2015/wordml/symex" xmlns:wpg="http://schemas.microsoft.com/office/word/2010/wordprocessingGroup" xmlns:wpi="http://schemas.microsoft.com/office/word/2010/wordprocessingInk" xmlns:wne="http://schemas.microsoft.com/office/word/2006/wordml" xmlns:wps="http://schemas.microsoft.com/office/word/2010/wordprocessingShape" mc:Ignorable="w14 w15 w16se w16cid w16 w16cex w16sdtdh wp14">
   <w:body>
     <w:p>
       <w:pPr>
@@ -59,7 +59,71 @@
           <w:sz w:val="28"/>
           <w:szCs w:val="28"/>
         </w:rPr>
-        <w:t>-Collection is a framework which provide an architecture to store and manipulate the group of object into single unit.</w:t>
+        <w:t xml:space="preserve">-Collection is a framework </w:t>
+      </w:r>
+      <w:r>
+        <w:rPr>
+          <w:rFonts w:ascii="Consolas" w:hAnsi="Consolas"/>
+          <w:sz w:val="28"/>
+          <w:szCs w:val="28"/>
+        </w:rPr>
+        <w:t>that</w:t>
+      </w:r>
+      <w:r>
+        <w:rPr>
+          <w:rFonts w:ascii="Consolas" w:hAnsi="Consolas"/>
+          <w:sz w:val="28"/>
+          <w:szCs w:val="28"/>
+        </w:rPr>
+        <w:t xml:space="preserve"> </w:t>
+      </w:r>
+      <w:r>
+        <w:rPr>
+          <w:rFonts w:ascii="Consolas" w:hAnsi="Consolas"/>
+          <w:sz w:val="28"/>
+          <w:szCs w:val="28"/>
+        </w:rPr>
+        <w:t>provides</w:t>
+      </w:r>
+      <w:r>
+        <w:rPr>
+          <w:rFonts w:ascii="Consolas" w:hAnsi="Consolas"/>
+          <w:sz w:val="28"/>
+          <w:szCs w:val="28"/>
+        </w:rPr>
+        <w:t xml:space="preserve"> an architecture to store and manipulate the group of </w:t>
+      </w:r>
+      <w:r>
+        <w:rPr>
+          <w:rFonts w:ascii="Consolas" w:hAnsi="Consolas"/>
+          <w:sz w:val="28"/>
+          <w:szCs w:val="28"/>
+        </w:rPr>
+        <w:t>objects</w:t>
+      </w:r>
+      <w:r>
+        <w:rPr>
+          <w:rFonts w:ascii="Consolas" w:hAnsi="Consolas"/>
+          <w:sz w:val="28"/>
+          <w:szCs w:val="28"/>
+        </w:rPr>
+        <w:t xml:space="preserve"> into </w:t>
+      </w:r>
+      <w:r>
+        <w:rPr>
+          <w:rFonts w:ascii="Consolas" w:hAnsi="Consolas"/>
+          <w:sz w:val="28"/>
+          <w:szCs w:val="28"/>
+        </w:rPr>
+        <w:t xml:space="preserve">a </w:t>
+      </w:r>
+      <w:r>
+        <w:rPr>
+          <w:rFonts w:ascii="Consolas" w:hAnsi="Consolas"/>
+          <w:sz w:val="28"/>
+          <w:szCs w:val="28"/>
+        </w:rPr>
+        <w:t>single unit.</w:t>
       </w:r>
     </w:p>
     <w:p>
@@ -108,6 +172,14 @@
           <w:sz w:val="28"/>
           <w:szCs w:val="28"/>
         </w:rPr>
+        <w:t>,</w:t>
+      </w:r>
+      <w:r>
+        <w:rPr>
+          <w:rFonts w:ascii="Consolas" w:hAnsi="Consolas"/>
+          <w:sz w:val="28"/>
+          <w:szCs w:val="28"/>
+        </w:rPr>
         <w:t xml:space="preserve"> if you want </w:t>
       </w:r>
       <w:r>
@@ -124,7 +196,71 @@
           <w:sz w:val="28"/>
           <w:szCs w:val="28"/>
         </w:rPr>
-        <w:t xml:space="preserve"> group of object into single unit then we should go for collection interface</w:t>
+        <w:t xml:space="preserve"> </w:t>
+      </w:r>
+      <w:r>
+        <w:rPr>
+          <w:rFonts w:ascii="Consolas" w:hAnsi="Consolas"/>
+          <w:sz w:val="28"/>
+          <w:szCs w:val="28"/>
+        </w:rPr>
+        <w:t xml:space="preserve">a </w:t>
+      </w:r>
+      <w:r>
+        <w:rPr>
+          <w:rFonts w:ascii="Consolas" w:hAnsi="Consolas"/>
+          <w:sz w:val="28"/>
+          <w:szCs w:val="28"/>
+        </w:rPr>
+        <w:t xml:space="preserve">group of </w:t>
+      </w:r>
+      <w:r>
+        <w:rPr>
+          <w:rFonts w:ascii="Consolas" w:hAnsi="Consolas"/>
+          <w:sz w:val="28"/>
+          <w:szCs w:val="28"/>
+        </w:rPr>
+        <w:t>objects</w:t>
+      </w:r>
+      <w:r>
+        <w:rPr>
+          <w:rFonts w:ascii="Consolas" w:hAnsi="Consolas"/>
+          <w:sz w:val="28"/>
+          <w:szCs w:val="28"/>
+        </w:rPr>
+        <w:t xml:space="preserve"> into </w:t>
+      </w:r>
+      <w:r>
+        <w:rPr>
+          <w:rFonts w:ascii="Consolas" w:hAnsi="Consolas"/>
+          <w:sz w:val="28"/>
+          <w:szCs w:val="28"/>
+        </w:rPr>
+        <w:t xml:space="preserve">a </w:t>
+      </w:r>
+      <w:r>
+        <w:rPr>
+          <w:rFonts w:ascii="Consolas" w:hAnsi="Consolas"/>
+          <w:sz w:val="28"/>
+          <w:szCs w:val="28"/>
+        </w:rPr>
+        <w:t xml:space="preserve">single unit then we should go for </w:t>
+      </w:r>
+      <w:r>
+        <w:rPr>
+          <w:rFonts w:ascii="Consolas" w:hAnsi="Consolas"/>
+          <w:sz w:val="28"/>
+          <w:szCs w:val="28"/>
+        </w:rPr>
+        <w:t xml:space="preserve">a </w:t>
+      </w:r>
+      <w:r>
+        <w:rPr>
+          <w:rFonts w:ascii="Consolas" w:hAnsi="Consolas"/>
+          <w:sz w:val="28"/>
+          <w:szCs w:val="28"/>
+        </w:rPr>
+        <w:t>collection interface</w:t>
       </w:r>
       <w:r>
         <w:rPr>
@@ -184,7 +320,7 @@
           <w:lang w:eastAsia="en-IN"/>
         </w:rPr>
         <w:drawing>
-          <wp:inline distT="0" distB="0" distL="0" distR="0" wp14:anchorId="7E1EDBCF" wp14:editId="00E38F50">
+          <wp:inline distT="0" distB="0" distL="0" distR="0" wp14:anchorId="0FB4227E" wp14:editId="0C9BE37D">
             <wp:extent cx="5913120" cy="4679851"/>
             <wp:effectExtent l="0" t="0" r="0" b="6985"/>
             <wp:docPr id="1" name="Picture 1" descr="Hierarchy of Java Collection framework"/>
@@ -249,23 +385,13 @@
         </w:rPr>
         <w:t>-</w:t>
       </w:r>
-      <w:proofErr w:type="spellStart"/>
-      <w:r>
-        <w:rPr>
-          <w:rFonts w:ascii="Consolas" w:hAnsi="Consolas"/>
-          <w:sz w:val="28"/>
-          <w:szCs w:val="28"/>
-        </w:rPr>
-        <w:t>Iterable</w:t>
-      </w:r>
-      <w:proofErr w:type="spellEnd"/>
-      <w:r>
-        <w:rPr>
-          <w:rFonts w:ascii="Consolas" w:hAnsi="Consolas"/>
-          <w:sz w:val="28"/>
-          <w:szCs w:val="28"/>
-        </w:rPr>
-        <w:t xml:space="preserve"> (</w:t>
+      <w:r>
+        <w:rPr>
+          <w:rFonts w:ascii="Consolas" w:hAnsi="Consolas"/>
+          <w:sz w:val="28"/>
+          <w:szCs w:val="28"/>
+        </w:rPr>
+        <w:t>Iterable (</w:t>
       </w:r>
       <w:r>
         <w:rPr>
@@ -356,25 +482,7 @@
           <w:sz w:val="28"/>
           <w:szCs w:val="28"/>
         </w:rPr>
-        <w:t xml:space="preserve"> Boolean </w:t>
-      </w:r>
-      <w:proofErr w:type="gramStart"/>
-      <w:r>
-        <w:rPr>
-          <w:rFonts w:ascii="Consolas" w:hAnsi="Consolas"/>
-          <w:sz w:val="28"/>
-          <w:szCs w:val="28"/>
-        </w:rPr>
-        <w:t>hasNext(</w:t>
-      </w:r>
-      <w:proofErr w:type="gramEnd"/>
-      <w:r>
-        <w:rPr>
-          <w:rFonts w:ascii="Consolas" w:hAnsi="Consolas"/>
-          <w:sz w:val="28"/>
-          <w:szCs w:val="28"/>
-        </w:rPr>
-        <w:t>);</w:t>
+        <w:t xml:space="preserve"> Boolean hasNext();</w:t>
       </w:r>
     </w:p>
     <w:p>
@@ -788,23 +896,13 @@
           <w:szCs w:val="28"/>
         </w:rPr>
       </w:pPr>
-      <w:proofErr w:type="gramStart"/>
-      <w:r>
-        <w:rPr>
-          <w:rFonts w:ascii="Consolas" w:hAnsi="Consolas"/>
-          <w:sz w:val="28"/>
-          <w:szCs w:val="28"/>
-        </w:rPr>
-        <w:t>containsAll,isEmpty</w:t>
-      </w:r>
-      <w:proofErr w:type="gramEnd"/>
-      <w:r>
-        <w:rPr>
-          <w:rFonts w:ascii="Consolas" w:hAnsi="Consolas"/>
-          <w:sz w:val="28"/>
-          <w:szCs w:val="28"/>
-        </w:rPr>
-        <w:t>,size,toArray</w:t>
+      <w:r>
+        <w:rPr>
+          <w:rFonts w:ascii="Consolas" w:hAnsi="Consolas"/>
+          <w:sz w:val="28"/>
+          <w:szCs w:val="28"/>
+        </w:rPr>
+        <w:t>containsAll,isEmpty,size,toArray</w:t>
       </w:r>
     </w:p>
     <w:p>
@@ -873,18 +971,319 @@
           <w:sz w:val="28"/>
           <w:szCs w:val="28"/>
         </w:rPr>
-        <w:t xml:space="preserve">ertion is </w:t>
-      </w:r>
-      <w:proofErr w:type="gramStart"/>
-      <w:r>
-        <w:rPr>
-          <w:rFonts w:ascii="Consolas" w:hAnsi="Consolas"/>
-          <w:sz w:val="28"/>
-          <w:szCs w:val="28"/>
-        </w:rPr>
-        <w:t>allowed  all</w:t>
-      </w:r>
-      <w:proofErr w:type="gramEnd"/>
+        <w:t xml:space="preserve">ertion is allowed  all </w:t>
+      </w:r>
+      <w:r>
+        <w:rPr>
+          <w:rFonts w:ascii="Consolas" w:hAnsi="Consolas"/>
+          <w:sz w:val="28"/>
+          <w:szCs w:val="28"/>
+        </w:rPr>
+        <w:t>Heterogeneous</w:t>
+      </w:r>
+      <w:r>
+        <w:rPr>
+          <w:rFonts w:ascii="Consolas" w:hAnsi="Consolas"/>
+          <w:sz w:val="28"/>
+          <w:szCs w:val="28"/>
+        </w:rPr>
+        <w:t xml:space="preserve"> object allowed then use list.</w:t>
+      </w:r>
+    </w:p>
+    <w:p>
+      <w:pPr>
+        <w:rPr>
+          <w:rFonts w:ascii="Consolas" w:hAnsi="Consolas"/>
+          <w:sz w:val="28"/>
+          <w:szCs w:val="28"/>
+        </w:rPr>
+      </w:pPr>
+      <w:r>
+        <w:rPr>
+          <w:rFonts w:ascii="Consolas" w:hAnsi="Consolas"/>
+          <w:sz w:val="28"/>
+          <w:szCs w:val="28"/>
+        </w:rPr>
+        <w:t>-Methods(most done with index no)</w:t>
+      </w:r>
+    </w:p>
+    <w:p>
+      <w:pPr>
+        <w:rPr>
+          <w:rFonts w:ascii="Consolas" w:hAnsi="Consolas"/>
+          <w:sz w:val="28"/>
+          <w:szCs w:val="28"/>
+        </w:rPr>
+      </w:pPr>
+      <w:r>
+        <w:rPr>
+          <w:rFonts w:ascii="Consolas" w:hAnsi="Consolas"/>
+          <w:sz w:val="28"/>
+          <w:szCs w:val="28"/>
+        </w:rPr>
+        <w:t>Add,addAll,get,set,remove,indexOf,lastIndexOf,ListIterator</w:t>
+      </w:r>
+    </w:p>
+    <w:p>
+      <w:pPr>
+        <w:rPr>
+          <w:rFonts w:ascii="Consolas" w:hAnsi="Consolas"/>
+          <w:sz w:val="28"/>
+          <w:szCs w:val="28"/>
+        </w:rPr>
+      </w:pPr>
+    </w:p>
+    <w:p>
+      <w:pPr>
+        <w:rPr>
+          <w:rFonts w:ascii="Consolas" w:hAnsi="Consolas"/>
+          <w:sz w:val="28"/>
+          <w:szCs w:val="28"/>
+        </w:rPr>
+      </w:pPr>
+      <w:r>
+        <w:rPr>
+          <w:rFonts w:ascii="Consolas" w:hAnsi="Consolas"/>
+          <w:sz w:val="28"/>
+          <w:szCs w:val="28"/>
+        </w:rPr>
+        <w:t xml:space="preserve">3) </w:t>
+      </w:r>
+      <w:r>
+        <w:rPr>
+          <w:rFonts w:ascii="Consolas" w:hAnsi="Consolas"/>
+          <w:sz w:val="28"/>
+          <w:szCs w:val="28"/>
+        </w:rPr>
+        <w:t>Array</w:t>
+      </w:r>
+      <w:r>
+        <w:rPr>
+          <w:rFonts w:ascii="Consolas" w:hAnsi="Consolas"/>
+          <w:sz w:val="28"/>
+          <w:szCs w:val="28"/>
+        </w:rPr>
+        <w:t>List</w:t>
+      </w:r>
+      <w:r>
+        <w:rPr>
+          <w:rFonts w:ascii="Consolas" w:hAnsi="Consolas"/>
+          <w:sz w:val="28"/>
+          <w:szCs w:val="28"/>
+        </w:rPr>
+        <w:t>(C):</w:t>
+      </w:r>
+    </w:p>
+    <w:p>
+      <w:pPr>
+        <w:rPr>
+          <w:rFonts w:ascii="Consolas" w:hAnsi="Consolas"/>
+          <w:sz w:val="28"/>
+          <w:szCs w:val="28"/>
+        </w:rPr>
+      </w:pPr>
+      <w:r>
+        <w:rPr>
+          <w:rFonts w:ascii="Consolas" w:hAnsi="Consolas"/>
+          <w:sz w:val="28"/>
+          <w:szCs w:val="28"/>
+        </w:rPr>
+        <w:t>-The underlying Ds is Growable Array and resi</w:t>
+      </w:r>
+      <w:r>
+        <w:rPr>
+          <w:rFonts w:ascii="Consolas" w:hAnsi="Consolas"/>
+          <w:sz w:val="28"/>
+          <w:szCs w:val="28"/>
+        </w:rPr>
+        <w:t>z</w:t>
+      </w:r>
+      <w:r>
+        <w:rPr>
+          <w:rFonts w:ascii="Consolas" w:hAnsi="Consolas"/>
+          <w:sz w:val="28"/>
+          <w:szCs w:val="28"/>
+        </w:rPr>
+        <w:t>able array.</w:t>
+      </w:r>
+    </w:p>
+    <w:p>
+      <w:pPr>
+        <w:rPr>
+          <w:rFonts w:ascii="Consolas" w:hAnsi="Consolas"/>
+          <w:color w:val="00B050"/>
+          <w:sz w:val="28"/>
+          <w:szCs w:val="28"/>
+        </w:rPr>
+      </w:pPr>
+      <w:r>
+        <w:rPr>
+          <w:rFonts w:ascii="Consolas" w:hAnsi="Consolas"/>
+          <w:sz w:val="28"/>
+          <w:szCs w:val="28"/>
+        </w:rPr>
+        <w:t>-</w:t>
+      </w:r>
+      <w:r>
+        <w:rPr>
+          <w:rFonts w:ascii="Consolas" w:hAnsi="Consolas"/>
+          <w:color w:val="00B050"/>
+          <w:sz w:val="28"/>
+          <w:szCs w:val="28"/>
+        </w:rPr>
+        <w:t>ArrayList is NON-Synchronized</w:t>
+      </w:r>
+      <w:r>
+        <w:rPr>
+          <w:rFonts w:ascii="Consolas" w:hAnsi="Consolas"/>
+          <w:color w:val="00B050"/>
+          <w:sz w:val="28"/>
+          <w:szCs w:val="28"/>
+        </w:rPr>
+        <w:t xml:space="preserve"> class</w:t>
+      </w:r>
+    </w:p>
+    <w:p>
+      <w:pPr>
+        <w:rPr>
+          <w:rFonts w:ascii="Consolas" w:hAnsi="Consolas"/>
+          <w:sz w:val="28"/>
+          <w:szCs w:val="28"/>
+        </w:rPr>
+      </w:pPr>
+      <w:r>
+        <w:rPr>
+          <w:rFonts w:ascii="Consolas" w:hAnsi="Consolas"/>
+          <w:sz w:val="28"/>
+          <w:szCs w:val="28"/>
+        </w:rPr>
+        <w:t>-</w:t>
+      </w:r>
+      <w:r>
+        <w:rPr>
+          <w:rFonts w:ascii="Consolas" w:hAnsi="Consolas"/>
+          <w:sz w:val="28"/>
+          <w:szCs w:val="28"/>
+        </w:rPr>
+        <w:t xml:space="preserve">Except treeset and treemap all collection class has </w:t>
+      </w:r>
+      <w:r>
+        <w:rPr>
+          <w:rFonts w:ascii="Consolas" w:hAnsi="Consolas"/>
+          <w:sz w:val="28"/>
+          <w:szCs w:val="28"/>
+        </w:rPr>
+        <w:t>Heterogeneous</w:t>
+      </w:r>
+      <w:r>
+        <w:rPr>
+          <w:rFonts w:ascii="Consolas" w:hAnsi="Consolas"/>
+          <w:sz w:val="28"/>
+          <w:szCs w:val="28"/>
+        </w:rPr>
+        <w:t xml:space="preserve"> object are allowed</w:t>
+      </w:r>
+      <w:r>
+        <w:rPr>
+          <w:rFonts w:ascii="Consolas" w:hAnsi="Consolas"/>
+          <w:sz w:val="28"/>
+          <w:szCs w:val="28"/>
+        </w:rPr>
+        <w:t>.</w:t>
+      </w:r>
+    </w:p>
+    <w:p>
+      <w:pPr>
+        <w:rPr>
+          <w:rFonts w:ascii="Consolas" w:hAnsi="Consolas"/>
+          <w:sz w:val="28"/>
+          <w:szCs w:val="28"/>
+        </w:rPr>
+      </w:pPr>
+      <w:r>
+        <w:rPr>
+          <w:rFonts w:ascii="Consolas" w:hAnsi="Consolas"/>
+          <w:sz w:val="28"/>
+          <w:szCs w:val="28"/>
+        </w:rPr>
+        <w:t>It has three</w:t>
+      </w:r>
+      <w:r>
+        <w:rPr>
+          <w:rFonts w:ascii="Consolas" w:hAnsi="Consolas"/>
+          <w:sz w:val="28"/>
+          <w:szCs w:val="28"/>
+        </w:rPr>
+        <w:t xml:space="preserve"> constructor</w:t>
+      </w:r>
+    </w:p>
+    <w:p>
+      <w:pPr>
+        <w:rPr>
+          <w:rFonts w:ascii="Consolas" w:hAnsi="Consolas"/>
+          <w:sz w:val="28"/>
+          <w:szCs w:val="28"/>
+        </w:rPr>
+      </w:pPr>
+      <w:r>
+        <w:rPr>
+          <w:rFonts w:ascii="Consolas" w:hAnsi="Consolas"/>
+          <w:sz w:val="28"/>
+          <w:szCs w:val="28"/>
+        </w:rPr>
+        <w:t>1)AL al=new AL();</w:t>
+      </w:r>
+    </w:p>
+    <w:p>
+      <w:pPr>
+        <w:rPr>
+          <w:rFonts w:ascii="Consolas" w:hAnsi="Consolas"/>
+          <w:sz w:val="28"/>
+          <w:szCs w:val="28"/>
+        </w:rPr>
+      </w:pPr>
+      <w:r>
+        <w:rPr>
+          <w:rFonts w:ascii="Consolas" w:hAnsi="Consolas"/>
+          <w:sz w:val="28"/>
+          <w:szCs w:val="28"/>
+        </w:rPr>
+        <w:t>-create empty array list of size 10</w:t>
+      </w:r>
+    </w:p>
+    <w:p>
+      <w:pPr>
+        <w:rPr>
+          <w:rFonts w:ascii="Consolas" w:hAnsi="Consolas"/>
+          <w:sz w:val="28"/>
+          <w:szCs w:val="28"/>
+        </w:rPr>
+      </w:pPr>
+      <w:r>
+        <w:rPr>
+          <w:rFonts w:ascii="Consolas" w:hAnsi="Consolas"/>
+          <w:sz w:val="28"/>
+          <w:szCs w:val="28"/>
+        </w:rPr>
+        <w:t>-Nc =(CC*3/2)+1</w:t>
+      </w:r>
+    </w:p>
+    <w:p>
+      <w:pPr>
+        <w:rPr>
+          <w:rFonts w:ascii="Consolas" w:hAnsi="Consolas"/>
+          <w:sz w:val="28"/>
+          <w:szCs w:val="28"/>
+        </w:rPr>
+      </w:pPr>
+      <w:r>
+        <w:rPr>
+          <w:rFonts w:ascii="Consolas" w:hAnsi="Consolas"/>
+          <w:sz w:val="28"/>
+          <w:szCs w:val="28"/>
+        </w:rPr>
+        <w:t>2)</w:t>
+      </w:r>
       <w:r>
         <w:rPr>
           <w:rFonts w:ascii="Consolas" w:hAnsi="Consolas"/>
@@ -899,277 +1298,142 @@
           <w:sz w:val="28"/>
           <w:szCs w:val="28"/>
         </w:rPr>
-        <w:t>Heterogeneous</w:t>
-      </w:r>
-      <w:r>
-        <w:rPr>
-          <w:rFonts w:ascii="Consolas" w:hAnsi="Consolas"/>
-          <w:sz w:val="28"/>
-          <w:szCs w:val="28"/>
-        </w:rPr>
-        <w:t xml:space="preserve"> object allowed then use list.</w:t>
-      </w:r>
-    </w:p>
-    <w:p>
-      <w:pPr>
-        <w:rPr>
-          <w:rFonts w:ascii="Consolas" w:hAnsi="Consolas"/>
-          <w:sz w:val="28"/>
-          <w:szCs w:val="28"/>
-        </w:rPr>
-      </w:pPr>
-      <w:r>
-        <w:rPr>
-          <w:rFonts w:ascii="Consolas" w:hAnsi="Consolas"/>
-          <w:sz w:val="28"/>
-          <w:szCs w:val="28"/>
-        </w:rPr>
-        <w:t>-</w:t>
-      </w:r>
-      <w:proofErr w:type="gramStart"/>
-      <w:r>
-        <w:rPr>
-          <w:rFonts w:ascii="Consolas" w:hAnsi="Consolas"/>
-          <w:sz w:val="28"/>
-          <w:szCs w:val="28"/>
-        </w:rPr>
-        <w:t>Methods(</w:t>
-      </w:r>
-      <w:proofErr w:type="gramEnd"/>
-      <w:r>
-        <w:rPr>
-          <w:rFonts w:ascii="Consolas" w:hAnsi="Consolas"/>
-          <w:sz w:val="28"/>
-          <w:szCs w:val="28"/>
-        </w:rPr>
-        <w:t>most done with index no)</w:t>
-      </w:r>
-    </w:p>
-    <w:p>
-      <w:pPr>
-        <w:rPr>
-          <w:rFonts w:ascii="Consolas" w:hAnsi="Consolas"/>
-          <w:sz w:val="28"/>
-          <w:szCs w:val="28"/>
-        </w:rPr>
-      </w:pPr>
-      <w:proofErr w:type="gramStart"/>
-      <w:r>
-        <w:rPr>
-          <w:rFonts w:ascii="Consolas" w:hAnsi="Consolas"/>
-          <w:sz w:val="28"/>
-          <w:szCs w:val="28"/>
-        </w:rPr>
-        <w:t>Add,addAll</w:t>
-      </w:r>
-      <w:proofErr w:type="gramEnd"/>
-      <w:r>
-        <w:rPr>
-          <w:rFonts w:ascii="Consolas" w:hAnsi="Consolas"/>
-          <w:sz w:val="28"/>
-          <w:szCs w:val="28"/>
-        </w:rPr>
-        <w:t>,get,set,remove,indexOf,lastIndexOf,ListIterator</w:t>
-      </w:r>
-    </w:p>
-    <w:p>
-      <w:pPr>
-        <w:rPr>
-          <w:rFonts w:ascii="Consolas" w:hAnsi="Consolas"/>
-          <w:sz w:val="28"/>
-          <w:szCs w:val="28"/>
-        </w:rPr>
-      </w:pPr>
-    </w:p>
-    <w:p>
-      <w:pPr>
-        <w:rPr>
-          <w:rFonts w:ascii="Consolas" w:hAnsi="Consolas"/>
-          <w:sz w:val="28"/>
-          <w:szCs w:val="28"/>
-        </w:rPr>
-      </w:pPr>
-      <w:r>
-        <w:rPr>
-          <w:rFonts w:ascii="Consolas" w:hAnsi="Consolas"/>
-          <w:sz w:val="28"/>
-          <w:szCs w:val="28"/>
-        </w:rPr>
-        <w:t xml:space="preserve">3) </w:t>
-      </w:r>
-      <w:r>
-        <w:rPr>
-          <w:rFonts w:ascii="Consolas" w:hAnsi="Consolas"/>
-          <w:sz w:val="28"/>
-          <w:szCs w:val="28"/>
-        </w:rPr>
-        <w:t>Array</w:t>
-      </w:r>
-      <w:r>
-        <w:rPr>
-          <w:rFonts w:ascii="Consolas" w:hAnsi="Consolas"/>
-          <w:sz w:val="28"/>
-          <w:szCs w:val="28"/>
-        </w:rPr>
-        <w:t>List</w:t>
-      </w:r>
-      <w:r>
-        <w:rPr>
-          <w:rFonts w:ascii="Consolas" w:hAnsi="Consolas"/>
-          <w:sz w:val="28"/>
-          <w:szCs w:val="28"/>
-        </w:rPr>
-        <w:t>(C):</w:t>
-      </w:r>
-    </w:p>
-    <w:p>
-      <w:pPr>
-        <w:rPr>
-          <w:rFonts w:ascii="Consolas" w:hAnsi="Consolas"/>
-          <w:sz w:val="28"/>
-          <w:szCs w:val="28"/>
-        </w:rPr>
-      </w:pPr>
-      <w:r>
-        <w:rPr>
-          <w:rFonts w:ascii="Consolas" w:hAnsi="Consolas"/>
-          <w:sz w:val="28"/>
-          <w:szCs w:val="28"/>
-        </w:rPr>
-        <w:t>-The underlying Ds is Growable Array and resi</w:t>
-      </w:r>
-      <w:r>
-        <w:rPr>
-          <w:rFonts w:ascii="Consolas" w:hAnsi="Consolas"/>
-          <w:sz w:val="28"/>
-          <w:szCs w:val="28"/>
-        </w:rPr>
-        <w:t>z</w:t>
-      </w:r>
-      <w:r>
-        <w:rPr>
-          <w:rFonts w:ascii="Consolas" w:hAnsi="Consolas"/>
-          <w:sz w:val="28"/>
-          <w:szCs w:val="28"/>
-        </w:rPr>
-        <w:t>able array.</w:t>
-      </w:r>
-    </w:p>
-    <w:p>
-      <w:pPr>
-        <w:rPr>
-          <w:rFonts w:ascii="Consolas" w:hAnsi="Consolas"/>
-          <w:color w:val="00B050"/>
-          <w:sz w:val="28"/>
-          <w:szCs w:val="28"/>
-        </w:rPr>
-      </w:pPr>
-      <w:r>
-        <w:rPr>
-          <w:rFonts w:ascii="Consolas" w:hAnsi="Consolas"/>
-          <w:sz w:val="28"/>
-          <w:szCs w:val="28"/>
-        </w:rPr>
-        <w:t>-</w:t>
-      </w:r>
-      <w:r>
-        <w:rPr>
-          <w:rFonts w:ascii="Consolas" w:hAnsi="Consolas"/>
-          <w:color w:val="00B050"/>
-          <w:sz w:val="28"/>
-          <w:szCs w:val="28"/>
-        </w:rPr>
-        <w:t>ArrayList is NON-Synchronized</w:t>
-      </w:r>
-      <w:r>
-        <w:rPr>
-          <w:rFonts w:ascii="Consolas" w:hAnsi="Consolas"/>
-          <w:color w:val="00B050"/>
-          <w:sz w:val="28"/>
-          <w:szCs w:val="28"/>
-        </w:rPr>
-        <w:t xml:space="preserve"> class</w:t>
-      </w:r>
-    </w:p>
-    <w:p>
-      <w:pPr>
-        <w:rPr>
-          <w:rFonts w:ascii="Consolas" w:hAnsi="Consolas"/>
-          <w:sz w:val="28"/>
-          <w:szCs w:val="28"/>
-        </w:rPr>
-      </w:pPr>
-      <w:r>
-        <w:rPr>
-          <w:rFonts w:ascii="Consolas" w:hAnsi="Consolas"/>
-          <w:sz w:val="28"/>
-          <w:szCs w:val="28"/>
-        </w:rPr>
-        <w:t>-</w:t>
-      </w:r>
-      <w:r>
-        <w:rPr>
-          <w:rFonts w:ascii="Consolas" w:hAnsi="Consolas"/>
-          <w:sz w:val="28"/>
-          <w:szCs w:val="28"/>
-        </w:rPr>
-        <w:t xml:space="preserve">Except </w:t>
-      </w:r>
-      <w:proofErr w:type="spellStart"/>
-      <w:r>
-        <w:rPr>
-          <w:rFonts w:ascii="Consolas" w:hAnsi="Consolas"/>
-          <w:sz w:val="28"/>
-          <w:szCs w:val="28"/>
-        </w:rPr>
-        <w:t>treeset</w:t>
-      </w:r>
-      <w:proofErr w:type="spellEnd"/>
-      <w:r>
-        <w:rPr>
-          <w:rFonts w:ascii="Consolas" w:hAnsi="Consolas"/>
-          <w:sz w:val="28"/>
-          <w:szCs w:val="28"/>
-        </w:rPr>
-        <w:t xml:space="preserve"> and </w:t>
-      </w:r>
-      <w:proofErr w:type="spellStart"/>
-      <w:r>
-        <w:rPr>
-          <w:rFonts w:ascii="Consolas" w:hAnsi="Consolas"/>
-          <w:sz w:val="28"/>
-          <w:szCs w:val="28"/>
-        </w:rPr>
-        <w:t>treemap</w:t>
-      </w:r>
-      <w:proofErr w:type="spellEnd"/>
-      <w:r>
-        <w:rPr>
-          <w:rFonts w:ascii="Consolas" w:hAnsi="Consolas"/>
-          <w:sz w:val="28"/>
-          <w:szCs w:val="28"/>
-        </w:rPr>
-        <w:t xml:space="preserve"> all collection class has </w:t>
-      </w:r>
-      <w:r>
-        <w:rPr>
-          <w:rFonts w:ascii="Consolas" w:hAnsi="Consolas"/>
-          <w:sz w:val="28"/>
-          <w:szCs w:val="28"/>
-        </w:rPr>
-        <w:t>Heterogeneous</w:t>
-      </w:r>
-      <w:r>
-        <w:rPr>
-          <w:rFonts w:ascii="Consolas" w:hAnsi="Consolas"/>
-          <w:sz w:val="28"/>
-          <w:szCs w:val="28"/>
-        </w:rPr>
-        <w:t xml:space="preserve"> object are allowed</w:t>
-      </w:r>
-      <w:r>
-        <w:rPr>
-          <w:rFonts w:ascii="Consolas" w:hAnsi="Consolas"/>
+        <w:t>AL al=new AL(int initialCapacity);</w:t>
+      </w:r>
+    </w:p>
+    <w:p>
+      <w:pPr>
+        <w:rPr>
+          <w:rFonts w:ascii="Consolas" w:hAnsi="Consolas"/>
+          <w:sz w:val="28"/>
+          <w:szCs w:val="28"/>
+        </w:rPr>
+      </w:pPr>
+      <w:r>
+        <w:rPr>
+          <w:rFonts w:ascii="Consolas" w:hAnsi="Consolas"/>
+          <w:sz w:val="28"/>
+          <w:szCs w:val="28"/>
+        </w:rPr>
+        <w:t>3)</w:t>
+      </w:r>
+      <w:r>
+        <w:rPr>
+          <w:rFonts w:ascii="Consolas" w:hAnsi="Consolas"/>
+          <w:sz w:val="28"/>
+          <w:szCs w:val="28"/>
+        </w:rPr>
+        <w:t xml:space="preserve"> </w:t>
+      </w:r>
+      <w:r>
+        <w:rPr>
+          <w:rFonts w:ascii="Consolas" w:hAnsi="Consolas"/>
+          <w:sz w:val="28"/>
+          <w:szCs w:val="28"/>
+        </w:rPr>
+        <w:t>AL al=new AL(</w:t>
+      </w:r>
+      <w:r>
+        <w:rPr>
+          <w:rFonts w:ascii="Consolas" w:hAnsi="Consolas"/>
+          <w:sz w:val="28"/>
+          <w:szCs w:val="28"/>
+        </w:rPr>
+        <w:t>Collection obj</w:t>
+      </w:r>
+      <w:r>
+        <w:rPr>
+          <w:rFonts w:ascii="Consolas" w:hAnsi="Consolas"/>
+          <w:sz w:val="28"/>
+          <w:szCs w:val="28"/>
+        </w:rPr>
+        <w:t>);</w:t>
+      </w:r>
+    </w:p>
+    <w:p>
+      <w:pPr>
+        <w:rPr>
+          <w:rFonts w:ascii="Consolas" w:hAnsi="Consolas"/>
+          <w:b/>
+          <w:sz w:val="28"/>
+          <w:szCs w:val="28"/>
+        </w:rPr>
+      </w:pPr>
+      <w:r>
+        <w:rPr>
+          <w:rFonts w:ascii="Consolas" w:hAnsi="Consolas"/>
+          <w:sz w:val="28"/>
+          <w:szCs w:val="28"/>
+        </w:rPr>
+        <w:t xml:space="preserve">-we use collection to hold multiple object into single unit and transfer that object from one location to another location with the help of networks that’s why every collection </w:t>
+      </w:r>
+      <w:r>
+        <w:rPr>
+          <w:rFonts w:ascii="Consolas" w:hAnsi="Consolas"/>
+          <w:b/>
+          <w:sz w:val="28"/>
+          <w:szCs w:val="28"/>
+        </w:rPr>
+        <w:t>implement</w:t>
+      </w:r>
+      <w:r>
+        <w:rPr>
+          <w:rFonts w:ascii="Consolas" w:hAnsi="Consolas"/>
+          <w:b/>
+          <w:sz w:val="28"/>
+          <w:szCs w:val="28"/>
+        </w:rPr>
+        <w:t xml:space="preserve"> </w:t>
+      </w:r>
+      <w:r>
+        <w:rPr>
+          <w:rFonts w:ascii="Consolas" w:hAnsi="Consolas"/>
+          <w:b/>
+          <w:sz w:val="28"/>
+          <w:szCs w:val="28"/>
+        </w:rPr>
+        <w:t>Serializable</w:t>
+      </w:r>
+      <w:r>
+        <w:rPr>
+          <w:rFonts w:ascii="Consolas" w:hAnsi="Consolas"/>
+          <w:b/>
+          <w:sz w:val="28"/>
+          <w:szCs w:val="28"/>
+        </w:rPr>
+        <w:t xml:space="preserve"> and Cl</w:t>
+      </w:r>
+      <w:r>
+        <w:rPr>
+          <w:rFonts w:ascii="Consolas" w:hAnsi="Consolas"/>
+          <w:b/>
+          <w:sz w:val="28"/>
+          <w:szCs w:val="28"/>
+        </w:rPr>
+        <w:t>on</w:t>
+      </w:r>
+      <w:r>
+        <w:rPr>
+          <w:rFonts w:ascii="Consolas" w:hAnsi="Consolas"/>
+          <w:b/>
+          <w:sz w:val="28"/>
+          <w:szCs w:val="28"/>
+        </w:rPr>
+        <w:t>e</w:t>
+      </w:r>
+      <w:r>
+        <w:rPr>
+          <w:rFonts w:ascii="Consolas" w:hAnsi="Consolas"/>
+          <w:b/>
+          <w:sz w:val="28"/>
+          <w:szCs w:val="28"/>
+        </w:rPr>
+        <w:t>able interface which are marker interface</w:t>
+      </w:r>
+      <w:r>
+        <w:rPr>
+          <w:rFonts w:ascii="Consolas" w:hAnsi="Consolas"/>
+          <w:b/>
           <w:sz w:val="28"/>
           <w:szCs w:val="28"/>
         </w:rPr>
@@ -1180,256 +1444,6 @@
       <w:pPr>
         <w:rPr>
           <w:rFonts w:ascii="Consolas" w:hAnsi="Consolas"/>
-          <w:sz w:val="28"/>
-          <w:szCs w:val="28"/>
-        </w:rPr>
-      </w:pPr>
-      <w:r>
-        <w:rPr>
-          <w:rFonts w:ascii="Consolas" w:hAnsi="Consolas"/>
-          <w:sz w:val="28"/>
-          <w:szCs w:val="28"/>
-        </w:rPr>
-        <w:t>It has three</w:t>
-      </w:r>
-      <w:r>
-        <w:rPr>
-          <w:rFonts w:ascii="Consolas" w:hAnsi="Consolas"/>
-          <w:sz w:val="28"/>
-          <w:szCs w:val="28"/>
-        </w:rPr>
-        <w:t xml:space="preserve"> constructor</w:t>
-      </w:r>
-    </w:p>
-    <w:p>
-      <w:pPr>
-        <w:rPr>
-          <w:rFonts w:ascii="Consolas" w:hAnsi="Consolas"/>
-          <w:sz w:val="28"/>
-          <w:szCs w:val="28"/>
-        </w:rPr>
-      </w:pPr>
-      <w:r>
-        <w:rPr>
-          <w:rFonts w:ascii="Consolas" w:hAnsi="Consolas"/>
-          <w:sz w:val="28"/>
-          <w:szCs w:val="28"/>
-        </w:rPr>
-        <w:t xml:space="preserve">1)AL al=new </w:t>
-      </w:r>
-      <w:proofErr w:type="gramStart"/>
-      <w:r>
-        <w:rPr>
-          <w:rFonts w:ascii="Consolas" w:hAnsi="Consolas"/>
-          <w:sz w:val="28"/>
-          <w:szCs w:val="28"/>
-        </w:rPr>
-        <w:t>AL(</w:t>
-      </w:r>
-      <w:proofErr w:type="gramEnd"/>
-      <w:r>
-        <w:rPr>
-          <w:rFonts w:ascii="Consolas" w:hAnsi="Consolas"/>
-          <w:sz w:val="28"/>
-          <w:szCs w:val="28"/>
-        </w:rPr>
-        <w:t>);</w:t>
-      </w:r>
-    </w:p>
-    <w:p>
-      <w:pPr>
-        <w:rPr>
-          <w:rFonts w:ascii="Consolas" w:hAnsi="Consolas"/>
-          <w:sz w:val="28"/>
-          <w:szCs w:val="28"/>
-        </w:rPr>
-      </w:pPr>
-      <w:r>
-        <w:rPr>
-          <w:rFonts w:ascii="Consolas" w:hAnsi="Consolas"/>
-          <w:sz w:val="28"/>
-          <w:szCs w:val="28"/>
-        </w:rPr>
-        <w:t>-create empty array list of size 10</w:t>
-      </w:r>
-    </w:p>
-    <w:p>
-      <w:pPr>
-        <w:rPr>
-          <w:rFonts w:ascii="Consolas" w:hAnsi="Consolas"/>
-          <w:sz w:val="28"/>
-          <w:szCs w:val="28"/>
-        </w:rPr>
-      </w:pPr>
-      <w:r>
-        <w:rPr>
-          <w:rFonts w:ascii="Consolas" w:hAnsi="Consolas"/>
-          <w:sz w:val="28"/>
-          <w:szCs w:val="28"/>
-        </w:rPr>
-        <w:t>-Nc =(CC*3/</w:t>
-      </w:r>
-      <w:proofErr w:type="gramStart"/>
-      <w:r>
-        <w:rPr>
-          <w:rFonts w:ascii="Consolas" w:hAnsi="Consolas"/>
-          <w:sz w:val="28"/>
-          <w:szCs w:val="28"/>
-        </w:rPr>
-        <w:t>2)+</w:t>
-      </w:r>
-      <w:proofErr w:type="gramEnd"/>
-      <w:r>
-        <w:rPr>
-          <w:rFonts w:ascii="Consolas" w:hAnsi="Consolas"/>
-          <w:sz w:val="28"/>
-          <w:szCs w:val="28"/>
-        </w:rPr>
-        <w:t>1</w:t>
-      </w:r>
-    </w:p>
-    <w:p>
-      <w:pPr>
-        <w:rPr>
-          <w:rFonts w:ascii="Consolas" w:hAnsi="Consolas"/>
-          <w:sz w:val="28"/>
-          <w:szCs w:val="28"/>
-        </w:rPr>
-      </w:pPr>
-      <w:r>
-        <w:rPr>
-          <w:rFonts w:ascii="Consolas" w:hAnsi="Consolas"/>
-          <w:sz w:val="28"/>
-          <w:szCs w:val="28"/>
-        </w:rPr>
-        <w:t>2)</w:t>
-      </w:r>
-      <w:r>
-        <w:rPr>
-          <w:rFonts w:ascii="Consolas" w:hAnsi="Consolas"/>
-          <w:sz w:val="28"/>
-          <w:szCs w:val="28"/>
-        </w:rPr>
-        <w:t xml:space="preserve"> </w:t>
-      </w:r>
-      <w:r>
-        <w:rPr>
-          <w:rFonts w:ascii="Consolas" w:hAnsi="Consolas"/>
-          <w:sz w:val="28"/>
-          <w:szCs w:val="28"/>
-        </w:rPr>
-        <w:t xml:space="preserve">AL al=new </w:t>
-      </w:r>
-      <w:proofErr w:type="gramStart"/>
-      <w:r>
-        <w:rPr>
-          <w:rFonts w:ascii="Consolas" w:hAnsi="Consolas"/>
-          <w:sz w:val="28"/>
-          <w:szCs w:val="28"/>
-        </w:rPr>
-        <w:t>AL(</w:t>
-      </w:r>
-      <w:proofErr w:type="gramEnd"/>
-      <w:r>
-        <w:rPr>
-          <w:rFonts w:ascii="Consolas" w:hAnsi="Consolas"/>
-          <w:sz w:val="28"/>
-          <w:szCs w:val="28"/>
-        </w:rPr>
-        <w:t xml:space="preserve">int </w:t>
-      </w:r>
-      <w:proofErr w:type="spellStart"/>
-      <w:r>
-        <w:rPr>
-          <w:rFonts w:ascii="Consolas" w:hAnsi="Consolas"/>
-          <w:sz w:val="28"/>
-          <w:szCs w:val="28"/>
-        </w:rPr>
-        <w:t>initialCapacity</w:t>
-      </w:r>
-      <w:proofErr w:type="spellEnd"/>
-      <w:r>
-        <w:rPr>
-          <w:rFonts w:ascii="Consolas" w:hAnsi="Consolas"/>
-          <w:sz w:val="28"/>
-          <w:szCs w:val="28"/>
-        </w:rPr>
-        <w:t>);</w:t>
-      </w:r>
-    </w:p>
-    <w:p>
-      <w:pPr>
-        <w:rPr>
-          <w:rFonts w:ascii="Consolas" w:hAnsi="Consolas"/>
-          <w:sz w:val="28"/>
-          <w:szCs w:val="28"/>
-        </w:rPr>
-      </w:pPr>
-      <w:r>
-        <w:rPr>
-          <w:rFonts w:ascii="Consolas" w:hAnsi="Consolas"/>
-          <w:sz w:val="28"/>
-          <w:szCs w:val="28"/>
-        </w:rPr>
-        <w:t>3)</w:t>
-      </w:r>
-      <w:r>
-        <w:rPr>
-          <w:rFonts w:ascii="Consolas" w:hAnsi="Consolas"/>
-          <w:sz w:val="28"/>
-          <w:szCs w:val="28"/>
-        </w:rPr>
-        <w:t xml:space="preserve"> </w:t>
-      </w:r>
-      <w:r>
-        <w:rPr>
-          <w:rFonts w:ascii="Consolas" w:hAnsi="Consolas"/>
-          <w:sz w:val="28"/>
-          <w:szCs w:val="28"/>
-        </w:rPr>
-        <w:t xml:space="preserve">AL al=new </w:t>
-      </w:r>
-      <w:proofErr w:type="gramStart"/>
-      <w:r>
-        <w:rPr>
-          <w:rFonts w:ascii="Consolas" w:hAnsi="Consolas"/>
-          <w:sz w:val="28"/>
-          <w:szCs w:val="28"/>
-        </w:rPr>
-        <w:t>AL(</w:t>
-      </w:r>
-      <w:proofErr w:type="gramEnd"/>
-      <w:r>
-        <w:rPr>
-          <w:rFonts w:ascii="Consolas" w:hAnsi="Consolas"/>
-          <w:sz w:val="28"/>
-          <w:szCs w:val="28"/>
-        </w:rPr>
-        <w:t xml:space="preserve">Collection </w:t>
-      </w:r>
-      <w:proofErr w:type="spellStart"/>
-      <w:r>
-        <w:rPr>
-          <w:rFonts w:ascii="Consolas" w:hAnsi="Consolas"/>
-          <w:sz w:val="28"/>
-          <w:szCs w:val="28"/>
-        </w:rPr>
-        <w:t>obj</w:t>
-      </w:r>
-      <w:proofErr w:type="spellEnd"/>
-      <w:r>
-        <w:rPr>
-          <w:rFonts w:ascii="Consolas" w:hAnsi="Consolas"/>
-          <w:sz w:val="28"/>
-          <w:szCs w:val="28"/>
-        </w:rPr>
-        <w:t>);</w:t>
-      </w:r>
-    </w:p>
-    <w:p>
-      <w:pPr>
-        <w:rPr>
-          <w:rFonts w:ascii="Consolas" w:hAnsi="Consolas"/>
           <w:b/>
           <w:sz w:val="28"/>
           <w:szCs w:val="28"/>
@@ -1438,19 +1452,11 @@
       <w:r>
         <w:rPr>
           <w:rFonts w:ascii="Consolas" w:hAnsi="Consolas"/>
-          <w:sz w:val="28"/>
-          <w:szCs w:val="28"/>
-        </w:rPr>
-        <w:t xml:space="preserve">-we use collection to hold multiple object into single unit and transfer that object from one location to another location with the help of networks that’s why every collection </w:t>
-      </w:r>
-      <w:r>
-        <w:rPr>
-          <w:rFonts w:ascii="Consolas" w:hAnsi="Consolas"/>
           <w:b/>
           <w:sz w:val="28"/>
           <w:szCs w:val="28"/>
         </w:rPr>
-        <w:t>implement</w:t>
+        <w:t>-But A</w:t>
       </w:r>
       <w:r>
         <w:rPr>
@@ -1459,7 +1465,7 @@
           <w:sz w:val="28"/>
           <w:szCs w:val="28"/>
         </w:rPr>
-        <w:t xml:space="preserve"> </w:t>
+        <w:t>L</w:t>
       </w:r>
       <w:r>
         <w:rPr>
@@ -1468,7 +1474,7 @@
           <w:sz w:val="28"/>
           <w:szCs w:val="28"/>
         </w:rPr>
-        <w:t>Serializable</w:t>
+        <w:t xml:space="preserve"> and Vector are also implements </w:t>
       </w:r>
       <w:r>
         <w:rPr>
@@ -1477,7 +1483,7 @@
           <w:sz w:val="28"/>
           <w:szCs w:val="28"/>
         </w:rPr>
-        <w:t xml:space="preserve"> and Cl</w:t>
+        <w:t xml:space="preserve">the </w:t>
       </w:r>
       <w:r>
         <w:rPr>
@@ -1486,17 +1492,18 @@
           <w:sz w:val="28"/>
           <w:szCs w:val="28"/>
         </w:rPr>
-        <w:t>on</w:t>
-      </w:r>
-      <w:r>
+        <w:t>RandomAccess interface which is also marker interface which does not contain any method but by implementing our object get special ability.</w:t>
+      </w:r>
+    </w:p>
+    <w:p>
+      <w:pPr>
         <w:rPr>
           <w:rFonts w:ascii="Consolas" w:hAnsi="Consolas"/>
           <w:b/>
           <w:sz w:val="28"/>
           <w:szCs w:val="28"/>
         </w:rPr>
-        <w:t>e</w:t>
-      </w:r>
+      </w:pPr>
       <w:r>
         <w:rPr>
           <w:rFonts w:ascii="Consolas" w:hAnsi="Consolas"/>
@@ -1504,132 +1511,7 @@
           <w:sz w:val="28"/>
           <w:szCs w:val="28"/>
         </w:rPr>
-        <w:t>able interface which are marker interface</w:t>
-      </w:r>
-      <w:r>
-        <w:rPr>
-          <w:rFonts w:ascii="Consolas" w:hAnsi="Consolas"/>
-          <w:b/>
-          <w:sz w:val="28"/>
-          <w:szCs w:val="28"/>
-        </w:rPr>
-        <w:t>.</w:t>
-      </w:r>
-    </w:p>
-    <w:p>
-      <w:pPr>
-        <w:rPr>
-          <w:rFonts w:ascii="Consolas" w:hAnsi="Consolas"/>
-          <w:b/>
-          <w:sz w:val="28"/>
-          <w:szCs w:val="28"/>
-        </w:rPr>
-      </w:pPr>
-      <w:r>
-        <w:rPr>
-          <w:rFonts w:ascii="Consolas" w:hAnsi="Consolas"/>
-          <w:b/>
-          <w:sz w:val="28"/>
-          <w:szCs w:val="28"/>
-        </w:rPr>
-        <w:t>-But A</w:t>
-      </w:r>
-      <w:r>
-        <w:rPr>
-          <w:rFonts w:ascii="Consolas" w:hAnsi="Consolas"/>
-          <w:b/>
-          <w:sz w:val="28"/>
-          <w:szCs w:val="28"/>
-        </w:rPr>
-        <w:t>L</w:t>
-      </w:r>
-      <w:r>
-        <w:rPr>
-          <w:rFonts w:ascii="Consolas" w:hAnsi="Consolas"/>
-          <w:b/>
-          <w:sz w:val="28"/>
-          <w:szCs w:val="28"/>
-        </w:rPr>
-        <w:t xml:space="preserve"> and Vector are also implements </w:t>
-      </w:r>
-      <w:proofErr w:type="spellStart"/>
-      <w:r>
-        <w:rPr>
-          <w:rFonts w:ascii="Consolas" w:hAnsi="Consolas"/>
-          <w:b/>
-          <w:sz w:val="28"/>
-          <w:szCs w:val="28"/>
-        </w:rPr>
-        <w:t>RandomAccess</w:t>
-      </w:r>
-      <w:proofErr w:type="spellEnd"/>
-      <w:r>
-        <w:rPr>
-          <w:rFonts w:ascii="Consolas" w:hAnsi="Consolas"/>
-          <w:b/>
-          <w:sz w:val="28"/>
-          <w:szCs w:val="28"/>
-        </w:rPr>
-        <w:t xml:space="preserve"> interface which is also marker interface which does not contain any method but by implementing our object get special ability.</w:t>
-      </w:r>
-    </w:p>
-    <w:p>
-      <w:pPr>
-        <w:rPr>
-          <w:rFonts w:ascii="Consolas" w:hAnsi="Consolas"/>
-          <w:b/>
-          <w:sz w:val="28"/>
-          <w:szCs w:val="28"/>
-        </w:rPr>
-      </w:pPr>
-      <w:r>
-        <w:rPr>
-          <w:rFonts w:ascii="Consolas" w:hAnsi="Consolas"/>
-          <w:b/>
-          <w:sz w:val="28"/>
-          <w:szCs w:val="28"/>
-        </w:rPr>
-        <w:t xml:space="preserve">-Because of this we can very </w:t>
-      </w:r>
-      <w:proofErr w:type="spellStart"/>
-      <w:r>
-        <w:rPr>
-          <w:rFonts w:ascii="Consolas" w:hAnsi="Consolas"/>
-          <w:b/>
-          <w:sz w:val="28"/>
-          <w:szCs w:val="28"/>
-        </w:rPr>
-        <w:t>fastly</w:t>
-      </w:r>
-      <w:proofErr w:type="spellEnd"/>
-      <w:r>
-        <w:rPr>
-          <w:rFonts w:ascii="Consolas" w:hAnsi="Consolas"/>
-          <w:b/>
-          <w:sz w:val="28"/>
-          <w:szCs w:val="28"/>
-        </w:rPr>
-        <w:t xml:space="preserve"> find the elements from the </w:t>
-      </w:r>
-      <w:proofErr w:type="spellStart"/>
-      <w:r>
-        <w:rPr>
-          <w:rFonts w:ascii="Consolas" w:hAnsi="Consolas"/>
-          <w:b/>
-          <w:sz w:val="28"/>
-          <w:szCs w:val="28"/>
-        </w:rPr>
-        <w:t>arraylist</w:t>
-      </w:r>
-      <w:proofErr w:type="spellEnd"/>
-      <w:r>
-        <w:rPr>
-          <w:rFonts w:ascii="Consolas" w:hAnsi="Consolas"/>
-          <w:b/>
-          <w:sz w:val="28"/>
-          <w:szCs w:val="28"/>
-        </w:rPr>
-        <w:t xml:space="preserve"> and vector</w:t>
+        <w:t>-Because of this we can very fastly find the elements from the arraylist and vector</w:t>
       </w:r>
     </w:p>
     <w:p>
@@ -1881,25 +1763,7 @@
           <w:sz w:val="28"/>
           <w:szCs w:val="28"/>
         </w:rPr>
-        <w:t xml:space="preserve">-we use </w:t>
-      </w:r>
-      <w:proofErr w:type="spellStart"/>
-      <w:r>
-        <w:rPr>
-          <w:rFonts w:ascii="Consolas" w:hAnsi="Consolas"/>
-          <w:sz w:val="28"/>
-          <w:szCs w:val="28"/>
-        </w:rPr>
-        <w:t>ll</w:t>
-      </w:r>
-      <w:proofErr w:type="spellEnd"/>
-      <w:r>
-        <w:rPr>
-          <w:rFonts w:ascii="Consolas" w:hAnsi="Consolas"/>
-          <w:sz w:val="28"/>
-          <w:szCs w:val="28"/>
-        </w:rPr>
-        <w:t xml:space="preserve"> for developing stack and queue</w:t>
+        <w:t>-we use ll for developing stack and queue</w:t>
       </w:r>
       <w:r>
         <w:rPr>
@@ -2181,8 +2045,6 @@
           <w:szCs w:val="26"/>
         </w:rPr>
       </w:pPr>
-      <w:proofErr w:type="spellStart"/>
-      <w:proofErr w:type="gramStart"/>
       <w:r>
         <w:rPr>
           <w:rFonts w:ascii="Consolas" w:hAnsi="Consolas" w:cs="Arial"/>
@@ -2191,20 +2053,8 @@
           <w:sz w:val="26"/>
           <w:szCs w:val="26"/>
         </w:rPr>
-        <w:t>AddFirst,addLast</w:t>
-      </w:r>
-      <w:proofErr w:type="gramEnd"/>
-      <w:r>
-        <w:rPr>
-          <w:rFonts w:ascii="Consolas" w:hAnsi="Consolas" w:cs="Arial"/>
-          <w:color w:val="273239"/>
-          <w:spacing w:val="2"/>
-          <w:sz w:val="26"/>
-          <w:szCs w:val="26"/>
-        </w:rPr>
-        <w:t>,removeFirst,removeLast,getFirst,getLast</w:t>
-      </w:r>
-      <w:proofErr w:type="spellEnd"/>
+        <w:t>AddFirst,addLast,removeFirst,removeLast,getFirst,getLast</w:t>
+      </w:r>
     </w:p>
     <w:p>
       <w:pPr>
@@ -2350,7 +2200,7 @@
 </file>
 
 <file path=word/numbering.xml><?xml version="1.0" encoding="utf-8"?>
-<w:numbering xmlns:wpc="http://schemas.microsoft.com/office/word/2010/wordprocessingCanvas" xmlns:cx="http://schemas.microsoft.com/office/drawing/2014/chartex" xmlns:cx1="http://schemas.microsoft.com/office/drawing/2015/9/8/chartex" xmlns:cx2="http://schemas.microsoft.com/office/drawing/2015/10/21/chartex" xmlns:cx3="http://schemas.microsoft.com/office/drawing/2016/5/9/chartex" xmlns:cx4="http://schemas.microsoft.com/office/drawing/2016/5/10/chartex" xmlns:cx5="http://schemas.microsoft.com/office/drawing/2016/5/11/chartex" xmlns:cx6="http://schemas.microsoft.com/office/drawing/2016/5/12/chartex" xmlns:cx7="http://schemas.microsoft.com/office/drawing/2016/5/13/chartex" xmlns:cx8="http://schemas.microsoft.com/office/drawing/2016/5/14/chartex" xmlns:mc="http://schemas.openxmlformats.org/markup-compatibility/2006" xmlns:aink="http://schemas.microsoft.com/office/drawing/2016/ink" xmlns:am3d="http://schemas.microsoft.com/office/drawing/2017/model3d" xmlns:o="urn:schemas-microsoft-com:office:office" xmlns:r="http://schemas.openxmlformats.org/officeDocument/2006/relationships" xmlns:m="http://schemas.openxmlformats.org/officeDocument/2006/math" xmlns:v="urn:schemas-microsoft-com:vml" xmlns:wp14="http://schemas.microsoft.com/office/word/2010/wordprocessingDrawing" xmlns:wp="http://schemas.openxmlformats.org/drawingml/2006/wordprocessingDrawing" xmlns:w10="urn:schemas-microsoft-com:office:word" xmlns:w="http://schemas.openxmlformats.org/wordprocessingml/2006/main" xmlns:w14="http://schemas.microsoft.com/office/word/2010/wordml" xmlns:w15="http://schemas.microsoft.com/office/word/2012/wordml" xmlns:w16cid="http://schemas.microsoft.com/office/word/2016/wordml/cid" xmlns:w16se="http://schemas.microsoft.com/office/word/2015/wordml/symex" xmlns:wpg="http://schemas.microsoft.com/office/word/2010/wordprocessingGroup" xmlns:wpi="http://schemas.microsoft.com/office/word/2010/wordprocessingInk" xmlns:wne="http://schemas.microsoft.com/office/word/2006/wordml" xmlns:wps="http://schemas.microsoft.com/office/word/2010/wordprocessingShape" mc:Ignorable="w14 w15 w16se w16cid wp14">
+<w:numbering xmlns:wpc="http://schemas.microsoft.com/office/word/2010/wordprocessingCanvas" xmlns:cx="http://schemas.microsoft.com/office/drawing/2014/chartex" xmlns:cx1="http://schemas.microsoft.com/office/drawing/2015/9/8/chartex" xmlns:cx2="http://schemas.microsoft.com/office/drawing/2015/10/21/chartex" xmlns:cx3="http://schemas.microsoft.com/office/drawing/2016/5/9/chartex" xmlns:cx4="http://schemas.microsoft.com/office/drawing/2016/5/10/chartex" xmlns:cx5="http://schemas.microsoft.com/office/drawing/2016/5/11/chartex" xmlns:cx6="http://schemas.microsoft.com/office/drawing/2016/5/12/chartex" xmlns:cx7="http://schemas.microsoft.com/office/drawing/2016/5/13/chartex" xmlns:cx8="http://schemas.microsoft.com/office/drawing/2016/5/14/chartex" xmlns:mc="http://schemas.openxmlformats.org/markup-compatibility/2006" xmlns:aink="http://schemas.microsoft.com/office/drawing/2016/ink" xmlns:am3d="http://schemas.microsoft.com/office/drawing/2017/model3d" xmlns:o="urn:schemas-microsoft-com:office:office" xmlns:oel="http://schemas.microsoft.com/office/2019/extlst" xmlns:r="http://schemas.openxmlformats.org/officeDocument/2006/relationships" xmlns:m="http://schemas.openxmlformats.org/officeDocument/2006/math" xmlns:v="urn:schemas-microsoft-com:vml" xmlns:wp14="http://schemas.microsoft.com/office/word/2010/wordprocessingDrawing" xmlns:wp="http://schemas.openxmlformats.org/drawingml/2006/wordprocessingDrawing" xmlns:w10="urn:schemas-microsoft-com:office:word" xmlns:w="http://schemas.openxmlformats.org/wordprocessingml/2006/main" xmlns:w14="http://schemas.microsoft.com/office/word/2010/wordml" xmlns:w15="http://schemas.microsoft.com/office/word/2012/wordml" xmlns:w16cex="http://schemas.microsoft.com/office/word/2018/wordml/cex" xmlns:w16cid="http://schemas.microsoft.com/office/word/2016/wordml/cid" xmlns:w16="http://schemas.microsoft.com/office/word/2018/wordml" xmlns:w16sdtdh="http://schemas.microsoft.com/office/word/2020/wordml/sdtdatahash" xmlns:w16se="http://schemas.microsoft.com/office/word/2015/wordml/symex" xmlns:wpg="http://schemas.microsoft.com/office/word/2010/wordprocessingGroup" xmlns:wpi="http://schemas.microsoft.com/office/word/2010/wordprocessingInk" xmlns:wne="http://schemas.microsoft.com/office/word/2006/wordml" xmlns:wps="http://schemas.microsoft.com/office/word/2010/wordprocessingShape" mc:Ignorable="w14 w15 w16se w16cid w16 w16cex w16sdtdh wp14">
   <w:abstractNum w:abstractNumId="0" w15:restartNumberingAfterBreak="0">
     <w:nsid w:val="6AD3010B"/>
     <w:multiLevelType w:val="multilevel"/>
@@ -2500,14 +2350,14 @@
       </w:rPr>
     </w:lvl>
   </w:abstractNum>
-  <w:num w:numId="1">
+  <w:num w:numId="1" w16cid:durableId="1450978233">
     <w:abstractNumId w:val="0"/>
   </w:num>
 </w:numbering>
 </file>
 
 <file path=word/styles.xml><?xml version="1.0" encoding="utf-8"?>
-<w:styles xmlns:mc="http://schemas.openxmlformats.org/markup-compatibility/2006" xmlns:r="http://schemas.openxmlformats.org/officeDocument/2006/relationships" xmlns:w="http://schemas.openxmlformats.org/wordprocessingml/2006/main" xmlns:w14="http://schemas.microsoft.com/office/word/2010/wordml" xmlns:w15="http://schemas.microsoft.com/office/word/2012/wordml" xmlns:w16cid="http://schemas.microsoft.com/office/word/2016/wordml/cid" xmlns:w16se="http://schemas.microsoft.com/office/word/2015/wordml/symex" mc:Ignorable="w14 w15 w16se w16cid">
+<w:styles xmlns:mc="http://schemas.openxmlformats.org/markup-compatibility/2006" xmlns:r="http://schemas.openxmlformats.org/officeDocument/2006/relationships" xmlns:w="http://schemas.openxmlformats.org/wordprocessingml/2006/main" xmlns:w14="http://schemas.microsoft.com/office/word/2010/wordml" xmlns:w15="http://schemas.microsoft.com/office/word/2012/wordml" xmlns:w16cex="http://schemas.microsoft.com/office/word/2018/wordml/cex" xmlns:w16cid="http://schemas.microsoft.com/office/word/2016/wordml/cid" xmlns:w16="http://schemas.microsoft.com/office/word/2018/wordml" xmlns:w16sdtdh="http://schemas.microsoft.com/office/word/2020/wordml/sdtdatahash" xmlns:w16se="http://schemas.microsoft.com/office/word/2015/wordml/symex" mc:Ignorable="w14 w15 w16se w16cid w16 w16cex w16sdtdh">
   <w:docDefaults>
     <w:rPrDefault>
       <w:rPr>
@@ -2523,7 +2373,7 @@
       </w:pPr>
     </w:pPrDefault>
   </w:docDefaults>
-  <w:latentStyles w:defLockedState="0" w:defUIPriority="99" w:defSemiHidden="0" w:defUnhideWhenUsed="0" w:defQFormat="0" w:count="375">
+  <w:latentStyles w:defLockedState="0" w:defUIPriority="99" w:defSemiHidden="0" w:defUnhideWhenUsed="0" w:defQFormat="0" w:count="376">
     <w:lsdException w:name="Normal" w:uiPriority="0" w:qFormat="1"/>
     <w:lsdException w:name="heading 1" w:uiPriority="9" w:qFormat="1"/>
     <w:lsdException w:name="heading 2" w:semiHidden="1" w:uiPriority="9" w:unhideWhenUsed="1" w:qFormat="1"/>
@@ -2899,6 +2749,7 @@
     <w:lsdException w:name="Smart Hyperlink" w:semiHidden="1" w:unhideWhenUsed="1"/>
     <w:lsdException w:name="Hashtag" w:semiHidden="1" w:unhideWhenUsed="1"/>
     <w:lsdException w:name="Unresolved Mention" w:semiHidden="1" w:unhideWhenUsed="1"/>
+    <w:lsdException w:name="Smart Link" w:semiHidden="1" w:unhideWhenUsed="1"/>
   </w:latentStyles>
   <w:style w:type="paragraph" w:default="1" w:styleId="Normal">
     <w:name w:val="Normal"/>

</xml_diff>

<commit_message>
modification in java 8 grouping by question
</commit_message>
<xml_diff>
--- a/Core Java/Collection/bin/Collection.docx
+++ b/Core Java/Collection/bin/Collection.docx
@@ -1,6 +1,6 @@
 
 <file path=word/document.xml><?xml version="1.0" encoding="utf-8"?>
-<w:document xmlns:wpc="http://schemas.microsoft.com/office/word/2010/wordprocessingCanvas" xmlns:cx="http://schemas.microsoft.com/office/drawing/2014/chartex" xmlns:cx1="http://schemas.microsoft.com/office/drawing/2015/9/8/chartex" xmlns:cx2="http://schemas.microsoft.com/office/drawing/2015/10/21/chartex" xmlns:cx3="http://schemas.microsoft.com/office/drawing/2016/5/9/chartex" xmlns:cx4="http://schemas.microsoft.com/office/drawing/2016/5/10/chartex" xmlns:cx5="http://schemas.microsoft.com/office/drawing/2016/5/11/chartex" xmlns:cx6="http://schemas.microsoft.com/office/drawing/2016/5/12/chartex" xmlns:cx7="http://schemas.microsoft.com/office/drawing/2016/5/13/chartex" xmlns:cx8="http://schemas.microsoft.com/office/drawing/2016/5/14/chartex" xmlns:mc="http://schemas.openxmlformats.org/markup-compatibility/2006" xmlns:aink="http://schemas.microsoft.com/office/drawing/2016/ink" xmlns:am3d="http://schemas.microsoft.com/office/drawing/2017/model3d" xmlns:o="urn:schemas-microsoft-com:office:office" xmlns:oel="http://schemas.microsoft.com/office/2019/extlst" xmlns:r="http://schemas.openxmlformats.org/officeDocument/2006/relationships" xmlns:m="http://schemas.openxmlformats.org/officeDocument/2006/math" xmlns:v="urn:schemas-microsoft-com:vml" xmlns:wp14="http://schemas.microsoft.com/office/word/2010/wordprocessingDrawing" xmlns:wp="http://schemas.openxmlformats.org/drawingml/2006/wordprocessingDrawing" xmlns:w10="urn:schemas-microsoft-com:office:word" xmlns:w="http://schemas.openxmlformats.org/wordprocessingml/2006/main" xmlns:w14="http://schemas.microsoft.com/office/word/2010/wordml" xmlns:w15="http://schemas.microsoft.com/office/word/2012/wordml" xmlns:w16cex="http://schemas.microsoft.com/office/word/2018/wordml/cex" xmlns:w16cid="http://schemas.microsoft.com/office/word/2016/wordml/cid" xmlns:w16="http://schemas.microsoft.com/office/word/2018/wordml" xmlns:w16sdtdh="http://schemas.microsoft.com/office/word/2020/wordml/sdtdatahash" xmlns:w16se="http://schemas.microsoft.com/office/word/2015/wordml/symex" xmlns:wpg="http://schemas.microsoft.com/office/word/2010/wordprocessingGroup" xmlns:wpi="http://schemas.microsoft.com/office/word/2010/wordprocessingInk" xmlns:wne="http://schemas.microsoft.com/office/word/2006/wordml" xmlns:wps="http://schemas.microsoft.com/office/word/2010/wordprocessingShape" mc:Ignorable="w14 w15 w16se w16cid w16 w16cex w16sdtdh wp14">
+<w:document xmlns:wpc="http://schemas.microsoft.com/office/word/2010/wordprocessingCanvas" xmlns:cx="http://schemas.microsoft.com/office/drawing/2014/chartex" xmlns:cx1="http://schemas.microsoft.com/office/drawing/2015/9/8/chartex" xmlns:cx2="http://schemas.microsoft.com/office/drawing/2015/10/21/chartex" xmlns:cx3="http://schemas.microsoft.com/office/drawing/2016/5/9/chartex" xmlns:cx4="http://schemas.microsoft.com/office/drawing/2016/5/10/chartex" xmlns:cx5="http://schemas.microsoft.com/office/drawing/2016/5/11/chartex" xmlns:cx6="http://schemas.microsoft.com/office/drawing/2016/5/12/chartex" xmlns:cx7="http://schemas.microsoft.com/office/drawing/2016/5/13/chartex" xmlns:cx8="http://schemas.microsoft.com/office/drawing/2016/5/14/chartex" xmlns:mc="http://schemas.openxmlformats.org/markup-compatibility/2006" xmlns:aink="http://schemas.microsoft.com/office/drawing/2016/ink" xmlns:am3d="http://schemas.microsoft.com/office/drawing/2017/model3d" xmlns:o="urn:schemas-microsoft-com:office:office" xmlns:oel="http://schemas.microsoft.com/office/2019/extlst" xmlns:r="http://schemas.openxmlformats.org/officeDocument/2006/relationships" xmlns:m="http://schemas.openxmlformats.org/officeDocument/2006/math" xmlns:v="urn:schemas-microsoft-com:vml" xmlns:wp14="http://schemas.microsoft.com/office/word/2010/wordprocessingDrawing" xmlns:wp="http://schemas.openxmlformats.org/drawingml/2006/wordprocessingDrawing" xmlns:w10="urn:schemas-microsoft-com:office:word" xmlns:w="http://schemas.openxmlformats.org/wordprocessingml/2006/main" xmlns:w14="http://schemas.microsoft.com/office/word/2010/wordml" xmlns:w15="http://schemas.microsoft.com/office/word/2012/wordml" xmlns:w16cex="http://schemas.microsoft.com/office/word/2018/wordml/cex" xmlns:w16cid="http://schemas.microsoft.com/office/word/2016/wordml/cid" xmlns:w16="http://schemas.microsoft.com/office/word/2018/wordml" xmlns:w16du="http://schemas.microsoft.com/office/word/2023/wordml/word16du" xmlns:w16sdtdh="http://schemas.microsoft.com/office/word/2020/wordml/sdtdatahash" xmlns:w16se="http://schemas.microsoft.com/office/word/2015/wordml/symex" xmlns:wpg="http://schemas.microsoft.com/office/word/2010/wordprocessingGroup" xmlns:wpi="http://schemas.microsoft.com/office/word/2010/wordprocessingInk" xmlns:wne="http://schemas.microsoft.com/office/word/2006/wordml" xmlns:wps="http://schemas.microsoft.com/office/word/2010/wordprocessingShape" mc:Ignorable="w14 w15 w16se w16cid w16 w16cex w16sdtdh w16du wp14">
   <w:body>
     <w:p>
       <w:pPr>
@@ -416,7 +416,25 @@
           <w:sz w:val="28"/>
           <w:szCs w:val="28"/>
         </w:rPr>
-        <w:t>-It provide the feature to iterate the data into forward direction only.</w:t>
+        <w:t xml:space="preserve">-It </w:t>
+      </w:r>
+      <w:proofErr w:type="gramStart"/>
+      <w:r>
+        <w:rPr>
+          <w:rFonts w:ascii="Consolas" w:hAnsi="Consolas"/>
+          <w:sz w:val="28"/>
+          <w:szCs w:val="28"/>
+        </w:rPr>
+        <w:t>provide</w:t>
+      </w:r>
+      <w:proofErr w:type="gramEnd"/>
+      <w:r>
+        <w:rPr>
+          <w:rFonts w:ascii="Consolas" w:hAnsi="Consolas"/>
+          <w:sz w:val="28"/>
+          <w:szCs w:val="28"/>
+        </w:rPr>
+        <w:t xml:space="preserve"> the feature to iterate the data into forward direction only.</w:t>
       </w:r>
     </w:p>
     <w:p>
@@ -482,24 +500,60 @@
           <w:sz w:val="28"/>
           <w:szCs w:val="28"/>
         </w:rPr>
-        <w:t xml:space="preserve"> Boolean hasNext();</w:t>
-      </w:r>
-    </w:p>
-    <w:p>
-      <w:pPr>
-        <w:rPr>
-          <w:rFonts w:ascii="Consolas" w:hAnsi="Consolas"/>
-          <w:sz w:val="28"/>
-          <w:szCs w:val="28"/>
-        </w:rPr>
-      </w:pPr>
-      <w:r>
-        <w:rPr>
-          <w:rFonts w:ascii="Consolas" w:hAnsi="Consolas"/>
-          <w:sz w:val="28"/>
-          <w:szCs w:val="28"/>
-        </w:rPr>
-        <w:t xml:space="preserve">-it return true is elements available </w:t>
+        <w:t xml:space="preserve"> Boolean </w:t>
+      </w:r>
+      <w:proofErr w:type="gramStart"/>
+      <w:r>
+        <w:rPr>
+          <w:rFonts w:ascii="Consolas" w:hAnsi="Consolas"/>
+          <w:sz w:val="28"/>
+          <w:szCs w:val="28"/>
+        </w:rPr>
+        <w:t>hasNext(</w:t>
+      </w:r>
+      <w:proofErr w:type="gramEnd"/>
+      <w:r>
+        <w:rPr>
+          <w:rFonts w:ascii="Consolas" w:hAnsi="Consolas"/>
+          <w:sz w:val="28"/>
+          <w:szCs w:val="28"/>
+        </w:rPr>
+        <w:t>);</w:t>
+      </w:r>
+    </w:p>
+    <w:p>
+      <w:pPr>
+        <w:rPr>
+          <w:rFonts w:ascii="Consolas" w:hAnsi="Consolas"/>
+          <w:sz w:val="28"/>
+          <w:szCs w:val="28"/>
+        </w:rPr>
+      </w:pPr>
+      <w:r>
+        <w:rPr>
+          <w:rFonts w:ascii="Consolas" w:hAnsi="Consolas"/>
+          <w:sz w:val="28"/>
+          <w:szCs w:val="28"/>
+        </w:rPr>
+        <w:t xml:space="preserve">-it </w:t>
+      </w:r>
+      <w:proofErr w:type="gramStart"/>
+      <w:r>
+        <w:rPr>
+          <w:rFonts w:ascii="Consolas" w:hAnsi="Consolas"/>
+          <w:sz w:val="28"/>
+          <w:szCs w:val="28"/>
+        </w:rPr>
+        <w:t>return</w:t>
+      </w:r>
+      <w:proofErr w:type="gramEnd"/>
+      <w:r>
+        <w:rPr>
+          <w:rFonts w:ascii="Consolas" w:hAnsi="Consolas"/>
+          <w:sz w:val="28"/>
+          <w:szCs w:val="28"/>
+        </w:rPr>
+        <w:t xml:space="preserve"> true is elements available </w:t>
       </w:r>
     </w:p>
     <w:p>
@@ -524,24 +578,60 @@
           <w:sz w:val="28"/>
           <w:szCs w:val="28"/>
         </w:rPr>
-        <w:t xml:space="preserve"> Object next();</w:t>
-      </w:r>
-    </w:p>
-    <w:p>
-      <w:pPr>
-        <w:rPr>
-          <w:rFonts w:ascii="Consolas" w:hAnsi="Consolas"/>
-          <w:sz w:val="28"/>
-          <w:szCs w:val="28"/>
-        </w:rPr>
-      </w:pPr>
-      <w:r>
-        <w:rPr>
-          <w:rFonts w:ascii="Consolas" w:hAnsi="Consolas"/>
-          <w:sz w:val="28"/>
-          <w:szCs w:val="28"/>
-        </w:rPr>
-        <w:t>-it return the next elements</w:t>
+        <w:t xml:space="preserve"> Object </w:t>
+      </w:r>
+      <w:proofErr w:type="gramStart"/>
+      <w:r>
+        <w:rPr>
+          <w:rFonts w:ascii="Consolas" w:hAnsi="Consolas"/>
+          <w:sz w:val="28"/>
+          <w:szCs w:val="28"/>
+        </w:rPr>
+        <w:t>next(</w:t>
+      </w:r>
+      <w:proofErr w:type="gramEnd"/>
+      <w:r>
+        <w:rPr>
+          <w:rFonts w:ascii="Consolas" w:hAnsi="Consolas"/>
+          <w:sz w:val="28"/>
+          <w:szCs w:val="28"/>
+        </w:rPr>
+        <w:t>);</w:t>
+      </w:r>
+    </w:p>
+    <w:p>
+      <w:pPr>
+        <w:rPr>
+          <w:rFonts w:ascii="Consolas" w:hAnsi="Consolas"/>
+          <w:sz w:val="28"/>
+          <w:szCs w:val="28"/>
+        </w:rPr>
+      </w:pPr>
+      <w:r>
+        <w:rPr>
+          <w:rFonts w:ascii="Consolas" w:hAnsi="Consolas"/>
+          <w:sz w:val="28"/>
+          <w:szCs w:val="28"/>
+        </w:rPr>
+        <w:t xml:space="preserve">-it </w:t>
+      </w:r>
+      <w:proofErr w:type="gramStart"/>
+      <w:r>
+        <w:rPr>
+          <w:rFonts w:ascii="Consolas" w:hAnsi="Consolas"/>
+          <w:sz w:val="28"/>
+          <w:szCs w:val="28"/>
+        </w:rPr>
+        <w:t>return</w:t>
+      </w:r>
+      <w:proofErr w:type="gramEnd"/>
+      <w:r>
+        <w:rPr>
+          <w:rFonts w:ascii="Consolas" w:hAnsi="Consolas"/>
+          <w:sz w:val="28"/>
+          <w:szCs w:val="28"/>
+        </w:rPr>
+        <w:t xml:space="preserve"> the next elements</w:t>
       </w:r>
     </w:p>
     <w:p>
@@ -566,24 +656,60 @@
           <w:sz w:val="28"/>
           <w:szCs w:val="28"/>
         </w:rPr>
-        <w:t xml:space="preserve"> void remove();</w:t>
-      </w:r>
-    </w:p>
-    <w:p>
-      <w:pPr>
-        <w:rPr>
-          <w:rFonts w:ascii="Consolas" w:hAnsi="Consolas"/>
-          <w:sz w:val="28"/>
-          <w:szCs w:val="28"/>
-        </w:rPr>
-      </w:pPr>
-      <w:r>
-        <w:rPr>
-          <w:rFonts w:ascii="Consolas" w:hAnsi="Consolas"/>
-          <w:sz w:val="28"/>
-          <w:szCs w:val="28"/>
-        </w:rPr>
-        <w:t>-it remove the last elements</w:t>
+        <w:t xml:space="preserve"> void </w:t>
+      </w:r>
+      <w:proofErr w:type="gramStart"/>
+      <w:r>
+        <w:rPr>
+          <w:rFonts w:ascii="Consolas" w:hAnsi="Consolas"/>
+          <w:sz w:val="28"/>
+          <w:szCs w:val="28"/>
+        </w:rPr>
+        <w:t>remove(</w:t>
+      </w:r>
+      <w:proofErr w:type="gramEnd"/>
+      <w:r>
+        <w:rPr>
+          <w:rFonts w:ascii="Consolas" w:hAnsi="Consolas"/>
+          <w:sz w:val="28"/>
+          <w:szCs w:val="28"/>
+        </w:rPr>
+        <w:t>);</w:t>
+      </w:r>
+    </w:p>
+    <w:p>
+      <w:pPr>
+        <w:rPr>
+          <w:rFonts w:ascii="Consolas" w:hAnsi="Consolas"/>
+          <w:sz w:val="28"/>
+          <w:szCs w:val="28"/>
+        </w:rPr>
+      </w:pPr>
+      <w:r>
+        <w:rPr>
+          <w:rFonts w:ascii="Consolas" w:hAnsi="Consolas"/>
+          <w:sz w:val="28"/>
+          <w:szCs w:val="28"/>
+        </w:rPr>
+        <w:t xml:space="preserve">-it </w:t>
+      </w:r>
+      <w:proofErr w:type="gramStart"/>
+      <w:r>
+        <w:rPr>
+          <w:rFonts w:ascii="Consolas" w:hAnsi="Consolas"/>
+          <w:sz w:val="28"/>
+          <w:szCs w:val="28"/>
+        </w:rPr>
+        <w:t>remove</w:t>
+      </w:r>
+      <w:proofErr w:type="gramEnd"/>
+      <w:r>
+        <w:rPr>
+          <w:rFonts w:ascii="Consolas" w:hAnsi="Consolas"/>
+          <w:sz w:val="28"/>
+          <w:szCs w:val="28"/>
+        </w:rPr>
+        <w:t xml:space="preserve"> the last elements</w:t>
       </w:r>
     </w:p>
     <w:p>
@@ -860,7 +986,25 @@
           <w:sz w:val="28"/>
           <w:szCs w:val="28"/>
         </w:rPr>
-        <w:t xml:space="preserve">-All required method are here </w:t>
+        <w:t xml:space="preserve">-All required method </w:t>
+      </w:r>
+      <w:proofErr w:type="gramStart"/>
+      <w:r>
+        <w:rPr>
+          <w:rFonts w:ascii="Consolas" w:hAnsi="Consolas"/>
+          <w:sz w:val="28"/>
+          <w:szCs w:val="28"/>
+        </w:rPr>
+        <w:t>are</w:t>
+      </w:r>
+      <w:proofErr w:type="gramEnd"/>
+      <w:r>
+        <w:rPr>
+          <w:rFonts w:ascii="Consolas" w:hAnsi="Consolas"/>
+          <w:sz w:val="28"/>
+          <w:szCs w:val="28"/>
+        </w:rPr>
+        <w:t xml:space="preserve"> here </w:t>
       </w:r>
     </w:p>
     <w:p>
@@ -879,73 +1023,106 @@
         </w:rPr>
         <w:t>-</w:t>
       </w:r>
-      <w:r>
-        <w:rPr>
-          <w:rFonts w:ascii="Consolas" w:hAnsi="Consolas"/>
-          <w:sz w:val="28"/>
-          <w:szCs w:val="28"/>
-        </w:rPr>
-        <w:t>Add,addAll,remove,removeAll,retainAll,clear,contains,</w:t>
-      </w:r>
-    </w:p>
-    <w:p>
-      <w:pPr>
-        <w:rPr>
-          <w:rFonts w:ascii="Consolas" w:hAnsi="Consolas"/>
-          <w:sz w:val="28"/>
-          <w:szCs w:val="28"/>
-        </w:rPr>
-      </w:pPr>
-      <w:r>
-        <w:rPr>
-          <w:rFonts w:ascii="Consolas" w:hAnsi="Consolas"/>
-          <w:sz w:val="28"/>
-          <w:szCs w:val="28"/>
-        </w:rPr>
-        <w:t>containsAll,isEmpty,size,toArray</w:t>
-      </w:r>
-    </w:p>
-    <w:p>
-      <w:pPr>
-        <w:rPr>
-          <w:rFonts w:ascii="Consolas" w:hAnsi="Consolas"/>
-          <w:sz w:val="28"/>
-          <w:szCs w:val="28"/>
-        </w:rPr>
-      </w:pPr>
-    </w:p>
-    <w:p>
-      <w:pPr>
-        <w:rPr>
-          <w:rFonts w:ascii="Consolas" w:hAnsi="Consolas"/>
-          <w:sz w:val="28"/>
-          <w:szCs w:val="28"/>
-        </w:rPr>
-      </w:pPr>
-    </w:p>
-    <w:p>
-      <w:pPr>
-        <w:rPr>
-          <w:rFonts w:ascii="Consolas" w:hAnsi="Consolas"/>
-          <w:sz w:val="28"/>
-          <w:szCs w:val="28"/>
-        </w:rPr>
-      </w:pPr>
-    </w:p>
-    <w:p>
-      <w:pPr>
-        <w:rPr>
-          <w:rFonts w:ascii="Consolas" w:hAnsi="Consolas"/>
-          <w:sz w:val="28"/>
-          <w:szCs w:val="28"/>
-        </w:rPr>
-      </w:pPr>
-      <w:r>
-        <w:rPr>
-          <w:rFonts w:ascii="Consolas" w:hAnsi="Consolas"/>
-          <w:sz w:val="28"/>
-          <w:szCs w:val="28"/>
-        </w:rPr>
+      <w:proofErr w:type="spellStart"/>
+      <w:proofErr w:type="gramStart"/>
+      <w:r>
+        <w:rPr>
+          <w:rFonts w:ascii="Consolas" w:hAnsi="Consolas"/>
+          <w:sz w:val="28"/>
+          <w:szCs w:val="28"/>
+        </w:rPr>
+        <w:t>Add,addAll</w:t>
+      </w:r>
+      <w:proofErr w:type="gramEnd"/>
+      <w:r>
+        <w:rPr>
+          <w:rFonts w:ascii="Consolas" w:hAnsi="Consolas"/>
+          <w:sz w:val="28"/>
+          <w:szCs w:val="28"/>
+        </w:rPr>
+        <w:t>,remove,removeAll,retainAll,clear,contains</w:t>
+      </w:r>
+      <w:proofErr w:type="spellEnd"/>
+      <w:r>
+        <w:rPr>
+          <w:rFonts w:ascii="Consolas" w:hAnsi="Consolas"/>
+          <w:sz w:val="28"/>
+          <w:szCs w:val="28"/>
+        </w:rPr>
+        <w:t>,</w:t>
+      </w:r>
+    </w:p>
+    <w:p>
+      <w:pPr>
+        <w:rPr>
+          <w:rFonts w:ascii="Consolas" w:hAnsi="Consolas"/>
+          <w:sz w:val="28"/>
+          <w:szCs w:val="28"/>
+        </w:rPr>
+      </w:pPr>
+      <w:proofErr w:type="spellStart"/>
+      <w:proofErr w:type="gramStart"/>
+      <w:r>
+        <w:rPr>
+          <w:rFonts w:ascii="Consolas" w:hAnsi="Consolas"/>
+          <w:sz w:val="28"/>
+          <w:szCs w:val="28"/>
+        </w:rPr>
+        <w:t>containsAll,isEmpty</w:t>
+      </w:r>
+      <w:proofErr w:type="gramEnd"/>
+      <w:r>
+        <w:rPr>
+          <w:rFonts w:ascii="Consolas" w:hAnsi="Consolas"/>
+          <w:sz w:val="28"/>
+          <w:szCs w:val="28"/>
+        </w:rPr>
+        <w:t>,size,toArray</w:t>
+      </w:r>
+      <w:proofErr w:type="spellEnd"/>
+    </w:p>
+    <w:p>
+      <w:pPr>
+        <w:rPr>
+          <w:rFonts w:ascii="Consolas" w:hAnsi="Consolas"/>
+          <w:sz w:val="28"/>
+          <w:szCs w:val="28"/>
+        </w:rPr>
+      </w:pPr>
+    </w:p>
+    <w:p>
+      <w:pPr>
+        <w:rPr>
+          <w:rFonts w:ascii="Consolas" w:hAnsi="Consolas"/>
+          <w:sz w:val="28"/>
+          <w:szCs w:val="28"/>
+        </w:rPr>
+      </w:pPr>
+    </w:p>
+    <w:p>
+      <w:pPr>
+        <w:rPr>
+          <w:rFonts w:ascii="Consolas" w:hAnsi="Consolas"/>
+          <w:sz w:val="28"/>
+          <w:szCs w:val="28"/>
+        </w:rPr>
+      </w:pPr>
+    </w:p>
+    <w:p>
+      <w:pPr>
+        <w:rPr>
+          <w:rFonts w:ascii="Consolas" w:hAnsi="Consolas"/>
+          <w:sz w:val="28"/>
+          <w:szCs w:val="28"/>
+        </w:rPr>
+      </w:pPr>
+      <w:r>
+        <w:rPr>
+          <w:rFonts w:ascii="Consolas" w:hAnsi="Consolas"/>
+          <w:sz w:val="28"/>
+          <w:szCs w:val="28"/>
+        </w:rPr>
+        <w:lastRenderedPageBreak/>
         <w:t>2) List (I)-</w:t>
       </w:r>
     </w:p>
@@ -971,7 +1148,25 @@
           <w:sz w:val="28"/>
           <w:szCs w:val="28"/>
         </w:rPr>
-        <w:t xml:space="preserve">ertion is allowed  all </w:t>
+        <w:t xml:space="preserve">ertion is </w:t>
+      </w:r>
+      <w:proofErr w:type="gramStart"/>
+      <w:r>
+        <w:rPr>
+          <w:rFonts w:ascii="Consolas" w:hAnsi="Consolas"/>
+          <w:sz w:val="28"/>
+          <w:szCs w:val="28"/>
+        </w:rPr>
+        <w:t>allowed  all</w:t>
+      </w:r>
+      <w:proofErr w:type="gramEnd"/>
+      <w:r>
+        <w:rPr>
+          <w:rFonts w:ascii="Consolas" w:hAnsi="Consolas"/>
+          <w:sz w:val="28"/>
+          <w:szCs w:val="28"/>
+        </w:rPr>
+        <w:t xml:space="preserve"> </w:t>
       </w:r>
       <w:r>
         <w:rPr>
@@ -1004,25 +1199,55 @@
           <w:sz w:val="28"/>
           <w:szCs w:val="28"/>
         </w:rPr>
-        <w:t>-Methods(most done with index no)</w:t>
-      </w:r>
-    </w:p>
-    <w:p>
-      <w:pPr>
-        <w:rPr>
-          <w:rFonts w:ascii="Consolas" w:hAnsi="Consolas"/>
-          <w:sz w:val="28"/>
-          <w:szCs w:val="28"/>
-        </w:rPr>
-      </w:pPr>
-      <w:r>
-        <w:rPr>
-          <w:rFonts w:ascii="Consolas" w:hAnsi="Consolas"/>
-          <w:sz w:val="28"/>
-          <w:szCs w:val="28"/>
-        </w:rPr>
-        <w:t>Add,addAll,get,set,remove,indexOf,lastIndexOf,ListIterator</w:t>
-      </w:r>
+        <w:t>-</w:t>
+      </w:r>
+      <w:proofErr w:type="gramStart"/>
+      <w:r>
+        <w:rPr>
+          <w:rFonts w:ascii="Consolas" w:hAnsi="Consolas"/>
+          <w:sz w:val="28"/>
+          <w:szCs w:val="28"/>
+        </w:rPr>
+        <w:t>Methods(</w:t>
+      </w:r>
+      <w:proofErr w:type="gramEnd"/>
+      <w:r>
+        <w:rPr>
+          <w:rFonts w:ascii="Consolas" w:hAnsi="Consolas"/>
+          <w:sz w:val="28"/>
+          <w:szCs w:val="28"/>
+        </w:rPr>
+        <w:t>most done with index no)</w:t>
+      </w:r>
+    </w:p>
+    <w:p>
+      <w:pPr>
+        <w:rPr>
+          <w:rFonts w:ascii="Consolas" w:hAnsi="Consolas"/>
+          <w:sz w:val="28"/>
+          <w:szCs w:val="28"/>
+        </w:rPr>
+      </w:pPr>
+      <w:proofErr w:type="spellStart"/>
+      <w:proofErr w:type="gramStart"/>
+      <w:r>
+        <w:rPr>
+          <w:rFonts w:ascii="Consolas" w:hAnsi="Consolas"/>
+          <w:sz w:val="28"/>
+          <w:szCs w:val="28"/>
+        </w:rPr>
+        <w:t>Add,addAll</w:t>
+      </w:r>
+      <w:proofErr w:type="gramEnd"/>
+      <w:r>
+        <w:rPr>
+          <w:rFonts w:ascii="Consolas" w:hAnsi="Consolas"/>
+          <w:sz w:val="28"/>
+          <w:szCs w:val="28"/>
+        </w:rPr>
+        <w:t>,get,set,remove,indexOf,lastIndexOf,ListIterator</w:t>
+      </w:r>
+      <w:proofErr w:type="spellEnd"/>
     </w:p>
     <w:p>
       <w:pPr>
@@ -1049,6 +1274,7 @@
         </w:rPr>
         <w:t xml:space="preserve">3) </w:t>
       </w:r>
+      <w:proofErr w:type="spellStart"/>
       <w:r>
         <w:rPr>
           <w:rFonts w:ascii="Consolas" w:hAnsi="Consolas"/>
@@ -1065,6 +1291,7 @@
         </w:rPr>
         <w:t>List</w:t>
       </w:r>
+      <w:proofErr w:type="spellEnd"/>
       <w:r>
         <w:rPr>
           <w:rFonts w:ascii="Consolas" w:hAnsi="Consolas"/>
@@ -1124,6 +1351,7 @@
         </w:rPr>
         <w:t>-</w:t>
       </w:r>
+      <w:proofErr w:type="spellStart"/>
       <w:r>
         <w:rPr>
           <w:rFonts w:ascii="Consolas" w:hAnsi="Consolas"/>
@@ -1131,8 +1359,9 @@
           <w:sz w:val="28"/>
           <w:szCs w:val="28"/>
         </w:rPr>
-        <w:t>ArrayList is NON-Synchronized</w:t>
-      </w:r>
+        <w:t>ArrayList</w:t>
+      </w:r>
+      <w:proofErr w:type="spellEnd"/>
       <w:r>
         <w:rPr>
           <w:rFonts w:ascii="Consolas" w:hAnsi="Consolas"/>
@@ -1140,6 +1369,15 @@
           <w:sz w:val="28"/>
           <w:szCs w:val="28"/>
         </w:rPr>
+        <w:t xml:space="preserve"> is NON-Synchronized</w:t>
+      </w:r>
+      <w:r>
+        <w:rPr>
+          <w:rFonts w:ascii="Consolas" w:hAnsi="Consolas"/>
+          <w:color w:val="00B050"/>
+          <w:sz w:val="28"/>
+          <w:szCs w:val="28"/>
+        </w:rPr>
         <w:t xml:space="preserve"> class</w:t>
       </w:r>
     </w:p>
@@ -1165,7 +1403,43 @@
           <w:sz w:val="28"/>
           <w:szCs w:val="28"/>
         </w:rPr>
-        <w:t xml:space="preserve">Except treeset and treemap all collection class has </w:t>
+        <w:t xml:space="preserve">Except </w:t>
+      </w:r>
+      <w:proofErr w:type="spellStart"/>
+      <w:r>
+        <w:rPr>
+          <w:rFonts w:ascii="Consolas" w:hAnsi="Consolas"/>
+          <w:sz w:val="28"/>
+          <w:szCs w:val="28"/>
+        </w:rPr>
+        <w:t>treeset</w:t>
+      </w:r>
+      <w:proofErr w:type="spellEnd"/>
+      <w:r>
+        <w:rPr>
+          <w:rFonts w:ascii="Consolas" w:hAnsi="Consolas"/>
+          <w:sz w:val="28"/>
+          <w:szCs w:val="28"/>
+        </w:rPr>
+        <w:t xml:space="preserve"> and </w:t>
+      </w:r>
+      <w:proofErr w:type="spellStart"/>
+      <w:r>
+        <w:rPr>
+          <w:rFonts w:ascii="Consolas" w:hAnsi="Consolas"/>
+          <w:sz w:val="28"/>
+          <w:szCs w:val="28"/>
+        </w:rPr>
+        <w:t>treemap</w:t>
+      </w:r>
+      <w:proofErr w:type="spellEnd"/>
+      <w:r>
+        <w:rPr>
+          <w:rFonts w:ascii="Consolas" w:hAnsi="Consolas"/>
+          <w:sz w:val="28"/>
+          <w:szCs w:val="28"/>
+        </w:rPr>
+        <w:t xml:space="preserve"> all collection class has </w:t>
       </w:r>
       <w:r>
         <w:rPr>
@@ -1214,24 +1488,52 @@
           <w:sz w:val="28"/>
           <w:szCs w:val="28"/>
         </w:rPr>
-        <w:t xml:space="preserve"> constructor</w:t>
-      </w:r>
-    </w:p>
-    <w:p>
-      <w:pPr>
-        <w:rPr>
-          <w:rFonts w:ascii="Consolas" w:hAnsi="Consolas"/>
-          <w:sz w:val="28"/>
-          <w:szCs w:val="28"/>
-        </w:rPr>
-      </w:pPr>
-      <w:r>
-        <w:rPr>
-          <w:rFonts w:ascii="Consolas" w:hAnsi="Consolas"/>
-          <w:sz w:val="28"/>
-          <w:szCs w:val="28"/>
-        </w:rPr>
-        <w:t>1)AL al=new AL();</w:t>
+        <w:t xml:space="preserve"> </w:t>
+      </w:r>
+      <w:proofErr w:type="gramStart"/>
+      <w:r>
+        <w:rPr>
+          <w:rFonts w:ascii="Consolas" w:hAnsi="Consolas"/>
+          <w:sz w:val="28"/>
+          <w:szCs w:val="28"/>
+        </w:rPr>
+        <w:t>constructor</w:t>
+      </w:r>
+      <w:proofErr w:type="gramEnd"/>
+    </w:p>
+    <w:p>
+      <w:pPr>
+        <w:rPr>
+          <w:rFonts w:ascii="Consolas" w:hAnsi="Consolas"/>
+          <w:sz w:val="28"/>
+          <w:szCs w:val="28"/>
+        </w:rPr>
+      </w:pPr>
+      <w:r>
+        <w:rPr>
+          <w:rFonts w:ascii="Consolas" w:hAnsi="Consolas"/>
+          <w:sz w:val="28"/>
+          <w:szCs w:val="28"/>
+        </w:rPr>
+        <w:t xml:space="preserve">1)AL al=new </w:t>
+      </w:r>
+      <w:proofErr w:type="gramStart"/>
+      <w:r>
+        <w:rPr>
+          <w:rFonts w:ascii="Consolas" w:hAnsi="Consolas"/>
+          <w:sz w:val="28"/>
+          <w:szCs w:val="28"/>
+        </w:rPr>
+        <w:t>AL(</w:t>
+      </w:r>
+      <w:proofErr w:type="gramEnd"/>
+      <w:r>
+        <w:rPr>
+          <w:rFonts w:ascii="Consolas" w:hAnsi="Consolas"/>
+          <w:sz w:val="28"/>
+          <w:szCs w:val="28"/>
+        </w:rPr>
+        <w:t>);</w:t>
       </w:r>
     </w:p>
     <w:p>
@@ -1265,7 +1567,25 @@
           <w:sz w:val="28"/>
           <w:szCs w:val="28"/>
         </w:rPr>
-        <w:t>-Nc =(CC*3/2)+1</w:t>
+        <w:t>-Nc =(CC*3/</w:t>
+      </w:r>
+      <w:proofErr w:type="gramStart"/>
+      <w:r>
+        <w:rPr>
+          <w:rFonts w:ascii="Consolas" w:hAnsi="Consolas"/>
+          <w:sz w:val="28"/>
+          <w:szCs w:val="28"/>
+        </w:rPr>
+        <w:t>2)+</w:t>
+      </w:r>
+      <w:proofErr w:type="gramEnd"/>
+      <w:r>
+        <w:rPr>
+          <w:rFonts w:ascii="Consolas" w:hAnsi="Consolas"/>
+          <w:sz w:val="28"/>
+          <w:szCs w:val="28"/>
+        </w:rPr>
+        <w:t>1</w:t>
       </w:r>
     </w:p>
     <w:p>
@@ -1298,7 +1618,43 @@
           <w:sz w:val="28"/>
           <w:szCs w:val="28"/>
         </w:rPr>
-        <w:t>AL al=new AL(int initialCapacity);</w:t>
+        <w:t xml:space="preserve">AL al=new </w:t>
+      </w:r>
+      <w:proofErr w:type="gramStart"/>
+      <w:r>
+        <w:rPr>
+          <w:rFonts w:ascii="Consolas" w:hAnsi="Consolas"/>
+          <w:sz w:val="28"/>
+          <w:szCs w:val="28"/>
+        </w:rPr>
+        <w:t>AL(</w:t>
+      </w:r>
+      <w:proofErr w:type="gramEnd"/>
+      <w:r>
+        <w:rPr>
+          <w:rFonts w:ascii="Consolas" w:hAnsi="Consolas"/>
+          <w:sz w:val="28"/>
+          <w:szCs w:val="28"/>
+        </w:rPr>
+        <w:t xml:space="preserve">int </w:t>
+      </w:r>
+      <w:proofErr w:type="spellStart"/>
+      <w:r>
+        <w:rPr>
+          <w:rFonts w:ascii="Consolas" w:hAnsi="Consolas"/>
+          <w:sz w:val="28"/>
+          <w:szCs w:val="28"/>
+        </w:rPr>
+        <w:t>initialCapacity</w:t>
+      </w:r>
+      <w:proofErr w:type="spellEnd"/>
+      <w:r>
+        <w:rPr>
+          <w:rFonts w:ascii="Consolas" w:hAnsi="Consolas"/>
+          <w:sz w:val="28"/>
+          <w:szCs w:val="28"/>
+        </w:rPr>
+        <w:t>);</w:t>
       </w:r>
     </w:p>
     <w:p>
@@ -1331,16 +1687,36 @@
           <w:sz w:val="28"/>
           <w:szCs w:val="28"/>
         </w:rPr>
-        <w:t>AL al=new AL(</w:t>
-      </w:r>
-      <w:r>
-        <w:rPr>
-          <w:rFonts w:ascii="Consolas" w:hAnsi="Consolas"/>
-          <w:sz w:val="28"/>
-          <w:szCs w:val="28"/>
-        </w:rPr>
-        <w:t>Collection obj</w:t>
-      </w:r>
+        <w:t xml:space="preserve">AL al=new </w:t>
+      </w:r>
+      <w:proofErr w:type="gramStart"/>
+      <w:r>
+        <w:rPr>
+          <w:rFonts w:ascii="Consolas" w:hAnsi="Consolas"/>
+          <w:sz w:val="28"/>
+          <w:szCs w:val="28"/>
+        </w:rPr>
+        <w:t>AL(</w:t>
+      </w:r>
+      <w:proofErr w:type="gramEnd"/>
+      <w:r>
+        <w:rPr>
+          <w:rFonts w:ascii="Consolas" w:hAnsi="Consolas"/>
+          <w:sz w:val="28"/>
+          <w:szCs w:val="28"/>
+        </w:rPr>
+        <w:t xml:space="preserve">Collection </w:t>
+      </w:r>
+      <w:proofErr w:type="spellStart"/>
+      <w:r>
+        <w:rPr>
+          <w:rFonts w:ascii="Consolas" w:hAnsi="Consolas"/>
+          <w:sz w:val="28"/>
+          <w:szCs w:val="28"/>
+        </w:rPr>
+        <w:t>obj</w:t>
+      </w:r>
+      <w:proofErr w:type="spellEnd"/>
       <w:r>
         <w:rPr>
           <w:rFonts w:ascii="Consolas" w:hAnsi="Consolas"/>
@@ -1365,7 +1741,25 @@
           <w:sz w:val="28"/>
           <w:szCs w:val="28"/>
         </w:rPr>
-        <w:t xml:space="preserve">-we use collection to hold multiple object into single unit and transfer that object from one location to another location with the help of networks that’s why every collection </w:t>
+        <w:t xml:space="preserve">-we use collection to hold multiple </w:t>
+      </w:r>
+      <w:proofErr w:type="gramStart"/>
+      <w:r>
+        <w:rPr>
+          <w:rFonts w:ascii="Consolas" w:hAnsi="Consolas"/>
+          <w:sz w:val="28"/>
+          <w:szCs w:val="28"/>
+        </w:rPr>
+        <w:t>object</w:t>
+      </w:r>
+      <w:proofErr w:type="gramEnd"/>
+      <w:r>
+        <w:rPr>
+          <w:rFonts w:ascii="Consolas" w:hAnsi="Consolas"/>
+          <w:sz w:val="28"/>
+          <w:szCs w:val="28"/>
+        </w:rPr>
+        <w:t xml:space="preserve"> into single unit and transfer that object from one location to another location with the help of networks that’s why every collection </w:t>
       </w:r>
       <w:r>
         <w:rPr>
@@ -1485,6 +1879,7 @@
         </w:rPr>
         <w:t xml:space="preserve">the </w:t>
       </w:r>
+      <w:proofErr w:type="spellStart"/>
       <w:r>
         <w:rPr>
           <w:rFonts w:ascii="Consolas" w:hAnsi="Consolas"/>
@@ -1492,26 +1887,76 @@
           <w:sz w:val="28"/>
           <w:szCs w:val="28"/>
         </w:rPr>
-        <w:t>RandomAccess interface which is also marker interface which does not contain any method but by implementing our object get special ability.</w:t>
-      </w:r>
-    </w:p>
-    <w:p>
-      <w:pPr>
+        <w:t>RandomAccess</w:t>
+      </w:r>
+      <w:proofErr w:type="spellEnd"/>
+      <w:r>
         <w:rPr>
           <w:rFonts w:ascii="Consolas" w:hAnsi="Consolas"/>
           <w:b/>
           <w:sz w:val="28"/>
           <w:szCs w:val="28"/>
         </w:rPr>
-      </w:pPr>
-      <w:r>
+        <w:t xml:space="preserve"> interface which is also marker interface which does not contain any method but by implementing our object get special ability.</w:t>
+      </w:r>
+    </w:p>
+    <w:p>
+      <w:pPr>
         <w:rPr>
           <w:rFonts w:ascii="Consolas" w:hAnsi="Consolas"/>
           <w:b/>
           <w:sz w:val="28"/>
           <w:szCs w:val="28"/>
         </w:rPr>
-        <w:t>-Because of this we can very fastly find the elements from the arraylist and vector</w:t>
+      </w:pPr>
+      <w:r>
+        <w:rPr>
+          <w:rFonts w:ascii="Consolas" w:hAnsi="Consolas"/>
+          <w:b/>
+          <w:sz w:val="28"/>
+          <w:szCs w:val="28"/>
+        </w:rPr>
+        <w:t xml:space="preserve">-Because of this we can very </w:t>
+      </w:r>
+      <w:proofErr w:type="spellStart"/>
+      <w:r>
+        <w:rPr>
+          <w:rFonts w:ascii="Consolas" w:hAnsi="Consolas"/>
+          <w:b/>
+          <w:sz w:val="28"/>
+          <w:szCs w:val="28"/>
+        </w:rPr>
+        <w:t>fastly</w:t>
+      </w:r>
+      <w:proofErr w:type="spellEnd"/>
+      <w:r>
+        <w:rPr>
+          <w:rFonts w:ascii="Consolas" w:hAnsi="Consolas"/>
+          <w:b/>
+          <w:sz w:val="28"/>
+          <w:szCs w:val="28"/>
+        </w:rPr>
+        <w:t xml:space="preserve"> find the elements from the </w:t>
+      </w:r>
+      <w:proofErr w:type="spellStart"/>
+      <w:r>
+        <w:rPr>
+          <w:rFonts w:ascii="Consolas" w:hAnsi="Consolas"/>
+          <w:b/>
+          <w:sz w:val="28"/>
+          <w:szCs w:val="28"/>
+        </w:rPr>
+        <w:t>arraylist</w:t>
+      </w:r>
+      <w:proofErr w:type="spellEnd"/>
+      <w:r>
+        <w:rPr>
+          <w:rFonts w:ascii="Consolas" w:hAnsi="Consolas"/>
+          <w:b/>
+          <w:sz w:val="28"/>
+          <w:szCs w:val="28"/>
+        </w:rPr>
+        <w:t xml:space="preserve"> and vector</w:t>
       </w:r>
     </w:p>
     <w:p>
@@ -1561,6 +2006,7 @@
           <w:sz w:val="28"/>
           <w:szCs w:val="28"/>
         </w:rPr>
+        <w:lastRenderedPageBreak/>
         <w:t xml:space="preserve">-but if your frequent </w:t>
       </w:r>
       <w:r>
@@ -1637,7 +2083,29 @@
           <w:szCs w:val="24"/>
           <w:lang w:eastAsia="en-IN"/>
         </w:rPr>
-        <w:t>In ArrayList, manipulation is little bit slower than the LinkedList in Java because a lot of shifting needs to occur if any element is removed from the array list.</w:t>
+        <w:t xml:space="preserve">In </w:t>
+      </w:r>
+      <w:proofErr w:type="spellStart"/>
+      <w:r>
+        <w:rPr>
+          <w:rFonts w:ascii="Segoe UI" w:eastAsia="Times New Roman" w:hAnsi="Segoe UI" w:cs="Segoe UI"/>
+          <w:color w:val="000000"/>
+          <w:sz w:val="24"/>
+          <w:szCs w:val="24"/>
+          <w:lang w:eastAsia="en-IN"/>
+        </w:rPr>
+        <w:t>ArrayList</w:t>
+      </w:r>
+      <w:proofErr w:type="spellEnd"/>
+      <w:r>
+        <w:rPr>
+          <w:rFonts w:ascii="Segoe UI" w:eastAsia="Times New Roman" w:hAnsi="Segoe UI" w:cs="Segoe UI"/>
+          <w:color w:val="000000"/>
+          <w:sz w:val="24"/>
+          <w:szCs w:val="24"/>
+          <w:lang w:eastAsia="en-IN"/>
+        </w:rPr>
+        <w:t>, manipulation is little bit slower than the LinkedList in Java because a lot of shifting needs to occur if any element is removed from the array list.</w:t>
       </w:r>
     </w:p>
     <w:p>
@@ -1746,24 +2214,60 @@
           <w:sz w:val="28"/>
           <w:szCs w:val="28"/>
         </w:rPr>
-        <w:t>in which element are not stored in contagious memory location .every node has one value and address of next node.</w:t>
-      </w:r>
-    </w:p>
-    <w:p>
-      <w:pPr>
-        <w:rPr>
-          <w:rFonts w:ascii="Consolas" w:hAnsi="Consolas"/>
-          <w:sz w:val="28"/>
-          <w:szCs w:val="28"/>
-        </w:rPr>
-      </w:pPr>
-      <w:r>
-        <w:rPr>
-          <w:rFonts w:ascii="Consolas" w:hAnsi="Consolas"/>
-          <w:sz w:val="28"/>
-          <w:szCs w:val="28"/>
-        </w:rPr>
-        <w:t>-we use ll for developing stack and queue</w:t>
+        <w:t xml:space="preserve">in which element are not stored in contagious memory </w:t>
+      </w:r>
+      <w:proofErr w:type="gramStart"/>
+      <w:r>
+        <w:rPr>
+          <w:rFonts w:ascii="Consolas" w:hAnsi="Consolas"/>
+          <w:sz w:val="28"/>
+          <w:szCs w:val="28"/>
+        </w:rPr>
+        <w:t>location .every</w:t>
+      </w:r>
+      <w:proofErr w:type="gramEnd"/>
+      <w:r>
+        <w:rPr>
+          <w:rFonts w:ascii="Consolas" w:hAnsi="Consolas"/>
+          <w:sz w:val="28"/>
+          <w:szCs w:val="28"/>
+        </w:rPr>
+        <w:t xml:space="preserve"> node has one value and address of next node.</w:t>
+      </w:r>
+    </w:p>
+    <w:p>
+      <w:pPr>
+        <w:rPr>
+          <w:rFonts w:ascii="Consolas" w:hAnsi="Consolas"/>
+          <w:sz w:val="28"/>
+          <w:szCs w:val="28"/>
+        </w:rPr>
+      </w:pPr>
+      <w:r>
+        <w:rPr>
+          <w:rFonts w:ascii="Consolas" w:hAnsi="Consolas"/>
+          <w:sz w:val="28"/>
+          <w:szCs w:val="28"/>
+        </w:rPr>
+        <w:t xml:space="preserve">-we use </w:t>
+      </w:r>
+      <w:proofErr w:type="spellStart"/>
+      <w:r>
+        <w:rPr>
+          <w:rFonts w:ascii="Consolas" w:hAnsi="Consolas"/>
+          <w:sz w:val="28"/>
+          <w:szCs w:val="28"/>
+        </w:rPr>
+        <w:t>ll</w:t>
+      </w:r>
+      <w:proofErr w:type="spellEnd"/>
+      <w:r>
+        <w:rPr>
+          <w:rFonts w:ascii="Consolas" w:hAnsi="Consolas"/>
+          <w:sz w:val="28"/>
+          <w:szCs w:val="28"/>
+        </w:rPr>
+        <w:t xml:space="preserve"> for developing stack and queue</w:t>
       </w:r>
       <w:r>
         <w:rPr>
@@ -1923,7 +2427,31 @@
           <w:szCs w:val="26"/>
           <w:shd w:val="clear" w:color="auto" w:fill="FFFFFF"/>
         </w:rPr>
-        <w:t xml:space="preserve"> Random access is not allowed. We have to access elements sequentially starting from the first node. So we cannot do binary search with linked lists efficiently </w:t>
+        <w:t xml:space="preserve"> Random access is not allowed. We have to access elements sequentially starting from the first node. </w:t>
+      </w:r>
+      <w:proofErr w:type="gramStart"/>
+      <w:r>
+        <w:rPr>
+          <w:rFonts w:ascii="Consolas" w:hAnsi="Consolas" w:cs="Arial"/>
+          <w:color w:val="273239"/>
+          <w:spacing w:val="2"/>
+          <w:sz w:val="26"/>
+          <w:szCs w:val="26"/>
+          <w:shd w:val="clear" w:color="auto" w:fill="FFFFFF"/>
+        </w:rPr>
+        <w:t>So</w:t>
+      </w:r>
+      <w:proofErr w:type="gramEnd"/>
+      <w:r>
+        <w:rPr>
+          <w:rFonts w:ascii="Consolas" w:hAnsi="Consolas" w:cs="Arial"/>
+          <w:color w:val="273239"/>
+          <w:spacing w:val="2"/>
+          <w:sz w:val="26"/>
+          <w:szCs w:val="26"/>
+          <w:shd w:val="clear" w:color="auto" w:fill="FFFFFF"/>
+        </w:rPr>
+        <w:t xml:space="preserve"> we cannot do binary search with linked lists efficiently </w:t>
       </w:r>
       <w:r>
         <w:rPr>
@@ -2045,6 +2573,8 @@
           <w:szCs w:val="26"/>
         </w:rPr>
       </w:pPr>
+      <w:proofErr w:type="spellStart"/>
+      <w:proofErr w:type="gramStart"/>
       <w:r>
         <w:rPr>
           <w:rFonts w:ascii="Consolas" w:hAnsi="Consolas" w:cs="Arial"/>
@@ -2053,11 +2583,10 @@
           <w:sz w:val="26"/>
           <w:szCs w:val="26"/>
         </w:rPr>
-        <w:t>AddFirst,addLast,removeFirst,removeLast,getFirst,getLast</w:t>
-      </w:r>
-    </w:p>
-    <w:p>
-      <w:pPr>
+        <w:t>AddFirst,addLast</w:t>
+      </w:r>
+      <w:proofErr w:type="gramEnd"/>
+      <w:r>
         <w:rPr>
           <w:rFonts w:ascii="Consolas" w:hAnsi="Consolas" w:cs="Arial"/>
           <w:color w:val="273239"/>
@@ -2065,7 +2594,9 @@
           <w:sz w:val="26"/>
           <w:szCs w:val="26"/>
         </w:rPr>
-      </w:pPr>
+        <w:t>,removeFirst,removeLast,getFirst,getLast</w:t>
+      </w:r>
+      <w:proofErr w:type="spellEnd"/>
     </w:p>
     <w:p>
       <w:pPr>
@@ -2077,7 +2608,9 @@
           <w:szCs w:val="26"/>
         </w:rPr>
       </w:pPr>
-      <w:r>
+    </w:p>
+    <w:p>
+      <w:pPr>
         <w:rPr>
           <w:rFonts w:ascii="Consolas" w:hAnsi="Consolas" w:cs="Arial"/>
           <w:color w:val="273239"/>
@@ -2085,11 +2618,8 @@
           <w:sz w:val="26"/>
           <w:szCs w:val="26"/>
         </w:rPr>
-        <w:t>HOW TO CREATE AND LINKED THE NODE WITH EACH OTHER</w:t>
-      </w:r>
-    </w:p>
-    <w:p>
-      <w:pPr>
+      </w:pPr>
+      <w:r>
         <w:rPr>
           <w:rFonts w:ascii="Consolas" w:hAnsi="Consolas" w:cs="Arial"/>
           <w:color w:val="273239"/>
@@ -2097,86 +2627,17 @@
           <w:sz w:val="26"/>
           <w:szCs w:val="26"/>
         </w:rPr>
-      </w:pPr>
-    </w:p>
-    <w:p>
-      <w:pPr>
-        <w:rPr>
-          <w:rFonts w:ascii="Consolas" w:hAnsi="Consolas"/>
-          <w:sz w:val="28"/>
-          <w:szCs w:val="28"/>
-        </w:rPr>
-      </w:pPr>
-    </w:p>
-    <w:p>
-      <w:pPr>
-        <w:rPr>
-          <w:rFonts w:ascii="Consolas" w:hAnsi="Consolas"/>
-          <w:sz w:val="28"/>
-          <w:szCs w:val="28"/>
-        </w:rPr>
-      </w:pPr>
-    </w:p>
-    <w:p>
-      <w:pPr>
-        <w:rPr>
-          <w:rFonts w:ascii="Consolas" w:hAnsi="Consolas"/>
-          <w:sz w:val="28"/>
-          <w:szCs w:val="28"/>
-        </w:rPr>
-      </w:pPr>
-    </w:p>
-    <w:p>
-      <w:pPr>
-        <w:rPr>
-          <w:rFonts w:ascii="Consolas" w:hAnsi="Consolas"/>
-          <w:sz w:val="28"/>
-          <w:szCs w:val="28"/>
-        </w:rPr>
-      </w:pPr>
-    </w:p>
-    <w:p>
-      <w:pPr>
-        <w:rPr>
-          <w:rFonts w:ascii="Consolas" w:hAnsi="Consolas"/>
-          <w:sz w:val="28"/>
-          <w:szCs w:val="28"/>
-        </w:rPr>
-      </w:pPr>
-    </w:p>
-    <w:p>
-      <w:pPr>
-        <w:rPr>
-          <w:rFonts w:ascii="Consolas" w:hAnsi="Consolas"/>
-          <w:sz w:val="28"/>
-          <w:szCs w:val="28"/>
-        </w:rPr>
-      </w:pPr>
-    </w:p>
-    <w:p>
-      <w:pPr>
-        <w:rPr>
-          <w:rFonts w:ascii="Consolas" w:hAnsi="Consolas"/>
-          <w:sz w:val="28"/>
-          <w:szCs w:val="28"/>
-        </w:rPr>
-      </w:pPr>
-    </w:p>
-    <w:p>
-      <w:pPr>
-        <w:rPr>
-          <w:rFonts w:ascii="Consolas" w:hAnsi="Consolas"/>
-          <w:sz w:val="28"/>
-          <w:szCs w:val="28"/>
-        </w:rPr>
-      </w:pPr>
-    </w:p>
-    <w:p>
-      <w:pPr>
-        <w:rPr>
-          <w:rFonts w:ascii="Consolas" w:hAnsi="Consolas"/>
-          <w:sz w:val="28"/>
-          <w:szCs w:val="28"/>
+        <w:t>HOW TO CREATE AND LINKED THE NODE WITH EACH OTHER</w:t>
+      </w:r>
+    </w:p>
+    <w:p>
+      <w:pPr>
+        <w:rPr>
+          <w:rFonts w:ascii="Consolas" w:hAnsi="Consolas" w:cs="Arial"/>
+          <w:color w:val="273239"/>
+          <w:spacing w:val="2"/>
+          <w:sz w:val="26"/>
+          <w:szCs w:val="26"/>
         </w:rPr>
       </w:pPr>
     </w:p>
@@ -2200,7 +2661,7 @@
 </file>
 
 <file path=word/numbering.xml><?xml version="1.0" encoding="utf-8"?>
-<w:numbering xmlns:wpc="http://schemas.microsoft.com/office/word/2010/wordprocessingCanvas" xmlns:cx="http://schemas.microsoft.com/office/drawing/2014/chartex" xmlns:cx1="http://schemas.microsoft.com/office/drawing/2015/9/8/chartex" xmlns:cx2="http://schemas.microsoft.com/office/drawing/2015/10/21/chartex" xmlns:cx3="http://schemas.microsoft.com/office/drawing/2016/5/9/chartex" xmlns:cx4="http://schemas.microsoft.com/office/drawing/2016/5/10/chartex" xmlns:cx5="http://schemas.microsoft.com/office/drawing/2016/5/11/chartex" xmlns:cx6="http://schemas.microsoft.com/office/drawing/2016/5/12/chartex" xmlns:cx7="http://schemas.microsoft.com/office/drawing/2016/5/13/chartex" xmlns:cx8="http://schemas.microsoft.com/office/drawing/2016/5/14/chartex" xmlns:mc="http://schemas.openxmlformats.org/markup-compatibility/2006" xmlns:aink="http://schemas.microsoft.com/office/drawing/2016/ink" xmlns:am3d="http://schemas.microsoft.com/office/drawing/2017/model3d" xmlns:o="urn:schemas-microsoft-com:office:office" xmlns:oel="http://schemas.microsoft.com/office/2019/extlst" xmlns:r="http://schemas.openxmlformats.org/officeDocument/2006/relationships" xmlns:m="http://schemas.openxmlformats.org/officeDocument/2006/math" xmlns:v="urn:schemas-microsoft-com:vml" xmlns:wp14="http://schemas.microsoft.com/office/word/2010/wordprocessingDrawing" xmlns:wp="http://schemas.openxmlformats.org/drawingml/2006/wordprocessingDrawing" xmlns:w10="urn:schemas-microsoft-com:office:word" xmlns:w="http://schemas.openxmlformats.org/wordprocessingml/2006/main" xmlns:w14="http://schemas.microsoft.com/office/word/2010/wordml" xmlns:w15="http://schemas.microsoft.com/office/word/2012/wordml" xmlns:w16cex="http://schemas.microsoft.com/office/word/2018/wordml/cex" xmlns:w16cid="http://schemas.microsoft.com/office/word/2016/wordml/cid" xmlns:w16="http://schemas.microsoft.com/office/word/2018/wordml" xmlns:w16sdtdh="http://schemas.microsoft.com/office/word/2020/wordml/sdtdatahash" xmlns:w16se="http://schemas.microsoft.com/office/word/2015/wordml/symex" xmlns:wpg="http://schemas.microsoft.com/office/word/2010/wordprocessingGroup" xmlns:wpi="http://schemas.microsoft.com/office/word/2010/wordprocessingInk" xmlns:wne="http://schemas.microsoft.com/office/word/2006/wordml" xmlns:wps="http://schemas.microsoft.com/office/word/2010/wordprocessingShape" mc:Ignorable="w14 w15 w16se w16cid w16 w16cex w16sdtdh wp14">
+<w:numbering xmlns:wpc="http://schemas.microsoft.com/office/word/2010/wordprocessingCanvas" xmlns:cx="http://schemas.microsoft.com/office/drawing/2014/chartex" xmlns:cx1="http://schemas.microsoft.com/office/drawing/2015/9/8/chartex" xmlns:cx2="http://schemas.microsoft.com/office/drawing/2015/10/21/chartex" xmlns:cx3="http://schemas.microsoft.com/office/drawing/2016/5/9/chartex" xmlns:cx4="http://schemas.microsoft.com/office/drawing/2016/5/10/chartex" xmlns:cx5="http://schemas.microsoft.com/office/drawing/2016/5/11/chartex" xmlns:cx6="http://schemas.microsoft.com/office/drawing/2016/5/12/chartex" xmlns:cx7="http://schemas.microsoft.com/office/drawing/2016/5/13/chartex" xmlns:cx8="http://schemas.microsoft.com/office/drawing/2016/5/14/chartex" xmlns:mc="http://schemas.openxmlformats.org/markup-compatibility/2006" xmlns:aink="http://schemas.microsoft.com/office/drawing/2016/ink" xmlns:am3d="http://schemas.microsoft.com/office/drawing/2017/model3d" xmlns:o="urn:schemas-microsoft-com:office:office" xmlns:oel="http://schemas.microsoft.com/office/2019/extlst" xmlns:r="http://schemas.openxmlformats.org/officeDocument/2006/relationships" xmlns:m="http://schemas.openxmlformats.org/officeDocument/2006/math" xmlns:v="urn:schemas-microsoft-com:vml" xmlns:wp14="http://schemas.microsoft.com/office/word/2010/wordprocessingDrawing" xmlns:wp="http://schemas.openxmlformats.org/drawingml/2006/wordprocessingDrawing" xmlns:w10="urn:schemas-microsoft-com:office:word" xmlns:w="http://schemas.openxmlformats.org/wordprocessingml/2006/main" xmlns:w14="http://schemas.microsoft.com/office/word/2010/wordml" xmlns:w15="http://schemas.microsoft.com/office/word/2012/wordml" xmlns:w16cex="http://schemas.microsoft.com/office/word/2018/wordml/cex" xmlns:w16cid="http://schemas.microsoft.com/office/word/2016/wordml/cid" xmlns:w16="http://schemas.microsoft.com/office/word/2018/wordml" xmlns:w16du="http://schemas.microsoft.com/office/word/2023/wordml/word16du" xmlns:w16sdtdh="http://schemas.microsoft.com/office/word/2020/wordml/sdtdatahash" xmlns:w16se="http://schemas.microsoft.com/office/word/2015/wordml/symex" xmlns:wpg="http://schemas.microsoft.com/office/word/2010/wordprocessingGroup" xmlns:wpi="http://schemas.microsoft.com/office/word/2010/wordprocessingInk" xmlns:wne="http://schemas.microsoft.com/office/word/2006/wordml" xmlns:wps="http://schemas.microsoft.com/office/word/2010/wordprocessingShape" mc:Ignorable="w14 w15 w16se w16cid w16 w16cex w16sdtdh w16du wp14">
   <w:abstractNum w:abstractNumId="0" w15:restartNumberingAfterBreak="0">
     <w:nsid w:val="6AD3010B"/>
     <w:multiLevelType w:val="multilevel"/>
@@ -2357,7 +2818,7 @@
 </file>
 
 <file path=word/styles.xml><?xml version="1.0" encoding="utf-8"?>
-<w:styles xmlns:mc="http://schemas.openxmlformats.org/markup-compatibility/2006" xmlns:r="http://schemas.openxmlformats.org/officeDocument/2006/relationships" xmlns:w="http://schemas.openxmlformats.org/wordprocessingml/2006/main" xmlns:w14="http://schemas.microsoft.com/office/word/2010/wordml" xmlns:w15="http://schemas.microsoft.com/office/word/2012/wordml" xmlns:w16cex="http://schemas.microsoft.com/office/word/2018/wordml/cex" xmlns:w16cid="http://schemas.microsoft.com/office/word/2016/wordml/cid" xmlns:w16="http://schemas.microsoft.com/office/word/2018/wordml" xmlns:w16sdtdh="http://schemas.microsoft.com/office/word/2020/wordml/sdtdatahash" xmlns:w16se="http://schemas.microsoft.com/office/word/2015/wordml/symex" mc:Ignorable="w14 w15 w16se w16cid w16 w16cex w16sdtdh">
+<w:styles xmlns:mc="http://schemas.openxmlformats.org/markup-compatibility/2006" xmlns:r="http://schemas.openxmlformats.org/officeDocument/2006/relationships" xmlns:w="http://schemas.openxmlformats.org/wordprocessingml/2006/main" xmlns:w14="http://schemas.microsoft.com/office/word/2010/wordml" xmlns:w15="http://schemas.microsoft.com/office/word/2012/wordml" xmlns:w16cex="http://schemas.microsoft.com/office/word/2018/wordml/cex" xmlns:w16cid="http://schemas.microsoft.com/office/word/2016/wordml/cid" xmlns:w16="http://schemas.microsoft.com/office/word/2018/wordml" xmlns:w16du="http://schemas.microsoft.com/office/word/2023/wordml/word16du" xmlns:w16sdtdh="http://schemas.microsoft.com/office/word/2020/wordml/sdtdatahash" xmlns:w16se="http://schemas.microsoft.com/office/word/2015/wordml/symex" mc:Ignorable="w14 w15 w16se w16cid w16 w16cex w16sdtdh w16du">
   <w:docDefaults>
     <w:rPrDefault>
       <w:rPr>

</xml_diff>